<commit_message>
edit use cases 1.3,1.4
edit use cases 1.3,1.4
</commit_message>
<xml_diff>
--- a/Version0.docx
+++ b/Version0.docx
@@ -414,6 +414,7 @@
         <w:rPr>
           <w:b/>
           <w:bCs/>
+          <w:noProof/>
           <w:sz w:val="56"/>
           <w:szCs w:val="56"/>
         </w:rPr>
@@ -772,13 +773,7 @@
         <w:rPr>
           <w:rtl/>
         </w:rPr>
-        <w:t>אחראי על פתיחת מערכת מסחר תקינה. אחראי על הקשר עם שירותים חיצונים ( תשלום ואספקה)</w:t>
-      </w:r>
-      <w:r>
-        <w:rPr>
-          <w:rtl/>
-        </w:rPr>
-        <w:t>.</w:t>
+        <w:t>אחראי על פתיחת מערכת מסחר תקינה. אחראי על הקשר עם שירותים חיצונים ( תשלום ואספקה).</w:t>
       </w:r>
     </w:p>
     <w:p>
@@ -824,13 +819,7 @@
         <w:rPr>
           <w:rtl/>
         </w:rPr>
-        <w:t>אחראית על ניהול כל המשתמשים במערכת</w:t>
-      </w:r>
-      <w:r>
-        <w:rPr>
-          <w:rtl/>
-        </w:rPr>
-        <w:t>.</w:t>
+        <w:t>אחראית על ניהול כל המשתמשים במערכת.</w:t>
       </w:r>
     </w:p>
     <w:p>
@@ -1769,6 +1758,7 @@
         <w:rPr>
           <w:b/>
           <w:bCs/>
+          <w:noProof/>
           <w:sz w:val="56"/>
           <w:szCs w:val="56"/>
         </w:rPr>
@@ -6336,7 +6326,7 @@
         <w:rPr>
           <w:rtl/>
         </w:rPr>
-        <w:t xml:space="preserve">: המשתמש קיבל אישור על ביצוע התשלום ומספר אישור עסקה </w:t>
+        <w:t>: תשלום בוצע בהצלחה וסופק מספר אישור עסקה.</w:t>
       </w:r>
     </w:p>
     <w:p>
@@ -6434,14 +6424,17 @@
         <w:pStyle w:val="a4"/>
         <w:numPr>
           <w:ilvl w:val="0"/>
-          <w:numId w:val="6"/>
+          <w:numId w:val="45"/>
         </w:numPr>
-      </w:pPr>
-      <w:r>
-        <w:rPr>
-          <w:rtl/>
-        </w:rPr>
-        <w:t>אחד מהפרטים לא חוקיים ולכן העסקה לא בוצעה, המערכת לא מחייבת את המשתמש ותוצג הודעת שגיאה.</w:t>
+        <w:rPr>
+          <w:rtl/>
+        </w:rPr>
+      </w:pPr>
+      <w:r>
+        <w:rPr>
+          <w:rtl/>
+        </w:rPr>
+        <w:t>פרטים לא חוקיים/שירות חיצוני לא הצליח מסיבה כלשהי, ולכן המערכת לא תבצע תשלום, ותציג הודעת שגיאה.</w:t>
       </w:r>
     </w:p>
     <w:p>
@@ -6722,7 +6715,13 @@
         </w:tc>
       </w:tr>
     </w:tbl>
-    <w:p/>
+    <w:p>
+      <w:pPr>
+        <w:rPr>
+          <w:rtl/>
+        </w:rPr>
+      </w:pPr>
+    </w:p>
     <w:p>
       <w:pPr>
         <w:rPr>
@@ -6924,7 +6923,39 @@
         <w:rPr>
           <w:rtl/>
         </w:rPr>
-        <w:t>מערכת אספקת המוצרים החיצונית מאשרת\מסרבת לבקשת האספקה.</w:t>
+        <w:t xml:space="preserve">מערכת אספקת המוצרים החיצונית </w:t>
+      </w:r>
+      <w:r>
+        <w:rPr>
+          <w:rtl/>
+        </w:rPr>
+        <w:t xml:space="preserve">מספקת אינדיקציה </w:t>
+      </w:r>
+      <w:r>
+        <w:rPr>
+          <w:rFonts w:hint="cs"/>
+          <w:rtl/>
+        </w:rPr>
+        <w:t>(</w:t>
+      </w:r>
+      <w:r>
+        <w:rPr>
+          <w:rtl/>
+        </w:rPr>
+        <w:t>מאשרת\מסרבת</w:t>
+      </w:r>
+      <w:r>
+        <w:rPr>
+          <w:rFonts w:hint="cs"/>
+          <w:rtl/>
+        </w:rPr>
+        <w:t>)</w:t>
+      </w:r>
+      <w:r>
+        <w:rPr>
+          <w:rtl/>
+        </w:rPr>
+        <w:t xml:space="preserve"> לבקשת האספקה.</w:t>
       </w:r>
     </w:p>
     <w:p>
@@ -9731,14 +9762,7 @@
                 <w:rFonts w:cs="David"/>
                 <w:rtl/>
               </w:rPr>
-              <w:t xml:space="preserve"> </w:t>
-            </w:r>
-            <w:r>
-              <w:rPr>
-                <w:rFonts w:cs="David"/>
-                <w:rtl/>
-              </w:rPr>
-              <w:t xml:space="preserve">ערך הסיסמא </w:t>
+              <w:t xml:space="preserve"> ערך הסיסמא </w:t>
             </w:r>
             <w:r>
               <w:rPr>
@@ -9814,13 +9838,7 @@
               <w:rPr>
                 <w:rFonts w:cs="David"/>
               </w:rPr>
-              <w:t xml:space="preserve"> </w:t>
-            </w:r>
-            <w:r>
-              <w:rPr>
-                <w:rFonts w:cs="David"/>
-              </w:rPr>
-              <w:t>NULL</w:t>
+              <w:t xml:space="preserve"> NULL</w:t>
             </w:r>
           </w:p>
         </w:tc>
@@ -11798,19 +11816,11 @@
         <w:rPr>
           <w:rtl/>
         </w:rPr>
-        <w:t>2</w:t>
-      </w:r>
-      <w:r>
-        <w:rPr>
-          <w:highlight w:val="yellow"/>
-          <w:rtl/>
-        </w:rPr>
-        <w:t xml:space="preserve">.2.2 </w:t>
+        <w:t xml:space="preserve">2.2.2 </w:t>
       </w:r>
       <w:r>
         <w:rPr>
           <w:color w:val="FF0000"/>
-          <w:highlight w:val="yellow"/>
           <w:rtl/>
         </w:rPr>
         <w:t>סינון מוצרים לפי מאפיינים</w:t>
@@ -13387,7 +13397,6 @@
       </w:pPr>
       <w:r>
         <w:rPr>
-          <w:highlight w:val="yellow"/>
           <w:rtl/>
         </w:rPr>
         <w:t xml:space="preserve">2.4.1 </w:t>
@@ -13395,7 +13404,6 @@
       <w:r>
         <w:rPr>
           <w:color w:val="FF0000"/>
-          <w:highlight w:val="yellow"/>
           <w:rtl/>
         </w:rPr>
         <w:t>הסרת מוצר מעגלת קניות</w:t>
@@ -13998,7 +14006,6 @@
       <w:r>
         <w:rPr>
           <w:color w:val="FF0000"/>
-          <w:highlight w:val="yellow"/>
           <w:rtl/>
         </w:rPr>
         <w:t>עדכון כמות של מוצר בעגלת קניות</w:t>
@@ -14934,7 +14941,20 @@
         <w:rPr>
           <w:rtl/>
         </w:rPr>
-        <w:t xml:space="preserve"> (תרחיש 2.5.1).</w:t>
+        <w:t xml:space="preserve"> (תרחיש </w:t>
+      </w:r>
+      <w:r>
+        <w:rPr>
+          <w:rFonts w:hint="cs"/>
+          <w:rtl/>
+        </w:rPr>
+        <w:t>1.3</w:t>
+      </w:r>
+      <w:r>
+        <w:rPr>
+          <w:rtl/>
+        </w:rPr>
+        <w:t>).</w:t>
       </w:r>
     </w:p>
     <w:p>
@@ -14958,7 +14978,20 @@
         <w:rPr>
           <w:rtl/>
         </w:rPr>
-        <w:t xml:space="preserve"> ( תרחיש 2.5.2).</w:t>
+        <w:t xml:space="preserve"> ( תרחיש </w:t>
+      </w:r>
+      <w:r>
+        <w:rPr>
+          <w:rFonts w:hint="cs"/>
+          <w:rtl/>
+        </w:rPr>
+        <w:t>1.4</w:t>
+      </w:r>
+      <w:r>
+        <w:rPr>
+          <w:rtl/>
+        </w:rPr>
+        <w:t>).</w:t>
       </w:r>
     </w:p>
     <w:p>
@@ -15426,239 +15459,260 @@
     <w:p>
       <w:pPr>
         <w:rPr>
-          <w:rtl/>
-        </w:rPr>
-      </w:pPr>
-    </w:p>
-    <w:p>
-      <w:pPr>
-        <w:rPr>
-          <w:rtl/>
-        </w:rPr>
-      </w:pPr>
-      <w:r>
-        <w:rPr>
-          <w:highlight w:val="yellow"/>
+          <w:b/>
+          <w:bCs/>
+          <w:u w:val="single"/>
+          <w:rtl/>
+        </w:rPr>
+      </w:pPr>
+    </w:p>
+    <w:p>
+      <w:pPr>
+        <w:rPr>
+          <w:u w:val="single"/>
+          <w:rtl/>
+        </w:rPr>
+      </w:pPr>
+      <w:r>
+        <w:rPr>
+          <w:u w:val="single"/>
           <w:rtl/>
         </w:rPr>
         <w:lastRenderedPageBreak/>
-        <w:t xml:space="preserve">2.5.1 </w:t>
+        <w:t>פעולות קנייה של מבקר-מנוי</w:t>
+      </w:r>
+      <w:r>
+        <w:rPr>
+          <w:u w:val="single"/>
+        </w:rPr>
+        <w:t>:</w:t>
+      </w:r>
+    </w:p>
+    <w:p>
+      <w:pPr>
+        <w:rPr>
+          <w:b/>
+          <w:bCs/>
+          <w:rtl/>
+        </w:rPr>
+      </w:pPr>
+    </w:p>
+    <w:p>
+      <w:pPr>
+        <w:rPr>
+          <w:rtl/>
+        </w:rPr>
+      </w:pPr>
+      <w:r>
+        <w:rPr>
+          <w:rFonts w:hint="cs"/>
+          <w:rtl/>
+        </w:rPr>
+        <w:t>2.</w:t>
+      </w:r>
+      <w:r>
+        <w:rPr>
+          <w:rtl/>
+        </w:rPr>
+        <w:t xml:space="preserve">3.1  </w:t>
       </w:r>
       <w:r>
         <w:rPr>
           <w:color w:val="FF0000"/>
-          <w:highlight w:val="yellow"/>
-          <w:rtl/>
-        </w:rPr>
-        <w:t>תשלום עם מערכת תשלומים חיצונית</w:t>
-      </w:r>
-    </w:p>
-    <w:p>
-      <w:pPr>
-        <w:rPr>
-          <w:rtl/>
-        </w:rPr>
-      </w:pPr>
-      <w:r>
-        <w:rPr>
-          <w:b/>
-          <w:bCs/>
-          <w:rtl/>
-        </w:rPr>
-        <w:t>שחקן</w:t>
-      </w:r>
-      <w:r>
-        <w:rPr>
-          <w:rtl/>
-        </w:rPr>
-        <w:t>: משתמש, מערכת תשלום חיצונית</w:t>
-      </w:r>
-    </w:p>
-    <w:p>
-      <w:pPr>
-        <w:rPr>
-          <w:rtl/>
-        </w:rPr>
-      </w:pPr>
-      <w:r>
-        <w:rPr>
-          <w:b/>
-          <w:bCs/>
-          <w:rtl/>
-        </w:rPr>
-        <w:t>פרמטרים</w:t>
-      </w:r>
-      <w:r>
-        <w:rPr>
-          <w:rtl/>
-        </w:rPr>
-        <w:t>: פרטי תשלום (פרטי אשראי)</w:t>
-      </w:r>
-    </w:p>
-    <w:p>
-      <w:pPr>
-        <w:rPr>
-          <w:rtl/>
-        </w:rPr>
-      </w:pPr>
-      <w:r>
-        <w:rPr>
-          <w:b/>
-          <w:bCs/>
-          <w:rtl/>
-        </w:rPr>
-        <w:t>תנאי קדם</w:t>
-      </w:r>
-      <w:r>
-        <w:rPr>
-          <w:rtl/>
-        </w:rPr>
-        <w:t>: פרטי אשראי חוקיים, וסכום לתשלום מבוקש.</w:t>
-      </w:r>
-      <w:r>
-        <w:t xml:space="preserve">  </w:t>
-      </w:r>
-    </w:p>
-    <w:p>
-      <w:pPr>
-        <w:rPr>
-          <w:rtl/>
-        </w:rPr>
-      </w:pPr>
-      <w:r>
-        <w:rPr>
-          <w:b/>
-          <w:bCs/>
-          <w:rtl/>
-        </w:rPr>
-        <w:t>תנאי סיום</w:t>
-      </w:r>
-      <w:r>
-        <w:rPr>
-          <w:rtl/>
-        </w:rPr>
-        <w:t>: תשלום בוצע בהצלחה וסופק מספר אישור עסקה.</w:t>
-      </w:r>
-    </w:p>
-    <w:p>
-      <w:pPr>
-        <w:rPr>
-          <w:rtl/>
-        </w:rPr>
-      </w:pPr>
-      <w:r>
-        <w:rPr>
-          <w:b/>
-          <w:bCs/>
-          <w:rtl/>
-        </w:rPr>
-        <w:t>תרחישים עיקריים</w:t>
-      </w:r>
-      <w:r>
-        <w:rPr>
-          <w:rtl/>
-        </w:rPr>
-        <w:t>:</w:t>
-      </w:r>
-    </w:p>
-    <w:p>
-      <w:pPr>
-        <w:pStyle w:val="a4"/>
-        <w:numPr>
-          <w:ilvl w:val="0"/>
-          <w:numId w:val="42"/>
-        </w:numPr>
-      </w:pPr>
-      <w:r>
-        <w:rPr>
-          <w:rtl/>
-        </w:rPr>
-        <w:t>המשתמש מזין למערכת את פרטי האשראי שלו לביצוע העסקה.</w:t>
-      </w:r>
-    </w:p>
-    <w:p>
-      <w:pPr>
-        <w:pStyle w:val="a4"/>
-        <w:numPr>
-          <w:ilvl w:val="0"/>
-          <w:numId w:val="42"/>
-        </w:numPr>
-      </w:pPr>
-      <w:r>
-        <w:rPr>
-          <w:rtl/>
-        </w:rPr>
-        <w:t>המערכת מתקשרת עם המערכת החיצונית לביצוע רכישה לפי הפרטים של המשתמש והסכום הנקוב.</w:t>
-      </w:r>
-    </w:p>
-    <w:p>
-      <w:pPr>
-        <w:pStyle w:val="a4"/>
-        <w:numPr>
-          <w:ilvl w:val="0"/>
-          <w:numId w:val="42"/>
-        </w:numPr>
-        <w:rPr>
-          <w:rtl/>
-        </w:rPr>
-      </w:pPr>
-      <w:r>
-        <w:rPr>
-          <w:rtl/>
-        </w:rPr>
-        <w:t>המערכת החיצונית מחזירה למערכת אישור מספר אישור עסקה.</w:t>
-      </w:r>
-    </w:p>
-    <w:p>
-      <w:pPr>
-        <w:rPr>
-          <w:rtl/>
-        </w:rPr>
-      </w:pPr>
-      <w:r>
-        <w:rPr>
-          <w:b/>
-          <w:bCs/>
-          <w:rtl/>
-        </w:rPr>
-        <w:t>תחרישים חלופיים</w:t>
-      </w:r>
-      <w:r>
-        <w:rPr>
-          <w:rtl/>
-        </w:rPr>
-        <w:t>:</w:t>
-      </w:r>
-    </w:p>
-    <w:p>
-      <w:pPr>
-        <w:rPr>
-          <w:rtl/>
-        </w:rPr>
-      </w:pPr>
-      <w:r>
-        <w:rPr>
-          <w:rtl/>
-        </w:rPr>
-        <w:t>2.1 פרטים לא חוקיים/שירות חיצוני לא הצליח מסיבה כלשהי, ולכן המערכת לא תבצע תשלום, ותציג הודעת שגיאה.</w:t>
-      </w:r>
-    </w:p>
-    <w:p>
-      <w:pPr>
-        <w:rPr>
-          <w:b/>
-          <w:bCs/>
-          <w:rtl/>
-        </w:rPr>
-      </w:pPr>
-      <w:r>
-        <w:rPr>
-          <w:b/>
-          <w:bCs/>
-          <w:rtl/>
-        </w:rPr>
-        <w:t>תרחישי קבלה:</w:t>
-      </w:r>
+          <w:rtl/>
+        </w:rPr>
+        <w:t xml:space="preserve">ביטול זיהוי </w:t>
+      </w:r>
+      <w:r>
+        <w:rPr>
+          <w:color w:val="FF0000"/>
+        </w:rPr>
+        <w:t>LOGOUT</w:t>
+      </w:r>
+    </w:p>
+    <w:p>
+      <w:pPr>
+        <w:rPr>
+          <w:rtl/>
+        </w:rPr>
+      </w:pPr>
+      <w:r>
+        <w:rPr>
+          <w:b/>
+          <w:bCs/>
+          <w:rtl/>
+        </w:rPr>
+        <w:t>שחקן :</w:t>
+      </w:r>
+      <w:r>
+        <w:rPr>
+          <w:rtl/>
+        </w:rPr>
+        <w:t xml:space="preserve"> משתמש</w:t>
+      </w:r>
+    </w:p>
+    <w:p>
+      <w:pPr>
+        <w:rPr>
+          <w:rtl/>
+        </w:rPr>
+      </w:pPr>
+      <w:r>
+        <w:rPr>
+          <w:b/>
+          <w:bCs/>
+          <w:rtl/>
+        </w:rPr>
+        <w:t>תנאי קדם :</w:t>
+      </w:r>
+      <w:r>
+        <w:rPr>
+          <w:rtl/>
+        </w:rPr>
+        <w:t xml:space="preserve"> המשתמש מזוהה במערכת כמשתמש מנוי</w:t>
+      </w:r>
+    </w:p>
+    <w:p>
+      <w:pPr>
+        <w:rPr>
+          <w:rtl/>
+        </w:rPr>
+      </w:pPr>
+      <w:r>
+        <w:rPr>
+          <w:b/>
+          <w:bCs/>
+          <w:rtl/>
+        </w:rPr>
+        <w:t>תנאי סיום :</w:t>
+      </w:r>
+      <w:r>
+        <w:rPr>
+          <w:rtl/>
+        </w:rPr>
+        <w:t xml:space="preserve"> המשתמש מזוהה במערכת כמשתמש אורח ועגלת הקניות שלו נשמרת</w:t>
+      </w:r>
+    </w:p>
+    <w:p>
+      <w:pPr>
+        <w:rPr>
+          <w:rtl/>
+        </w:rPr>
+      </w:pPr>
+      <w:r>
+        <w:rPr>
+          <w:b/>
+          <w:bCs/>
+          <w:rtl/>
+        </w:rPr>
+        <w:t>פרמטרים :</w:t>
+      </w:r>
+      <w:r>
+        <w:rPr>
+          <w:rtl/>
+        </w:rPr>
+        <w:t xml:space="preserve"> אין</w:t>
+      </w:r>
+    </w:p>
+    <w:p>
+      <w:pPr>
+        <w:rPr>
+          <w:b/>
+          <w:bCs/>
+          <w:rtl/>
+        </w:rPr>
+      </w:pPr>
+      <w:r>
+        <w:rPr>
+          <w:b/>
+          <w:bCs/>
+          <w:rtl/>
+        </w:rPr>
+        <w:t>תרחיש</w:t>
+      </w:r>
+      <w:r>
+        <w:rPr>
+          <w:b/>
+          <w:bCs/>
+          <w:rtl/>
+        </w:rPr>
+        <w:t>ים</w:t>
+      </w:r>
+      <w:r>
+        <w:rPr>
+          <w:b/>
+          <w:bCs/>
+          <w:rtl/>
+        </w:rPr>
+        <w:t xml:space="preserve"> עיקר</w:t>
+      </w:r>
+      <w:r>
+        <w:rPr>
+          <w:b/>
+          <w:bCs/>
+          <w:rtl/>
+        </w:rPr>
+        <w:t>י</w:t>
+      </w:r>
+      <w:r>
+        <w:rPr>
+          <w:b/>
+          <w:bCs/>
+          <w:rtl/>
+        </w:rPr>
+        <w:t>י</w:t>
+      </w:r>
+      <w:r>
+        <w:rPr>
+          <w:b/>
+          <w:bCs/>
+          <w:rtl/>
+        </w:rPr>
+        <w:t>ם</w:t>
+      </w:r>
+      <w:r>
+        <w:rPr>
+          <w:b/>
+          <w:bCs/>
+          <w:rtl/>
+        </w:rPr>
+        <w:t xml:space="preserve"> :</w:t>
+      </w:r>
+    </w:p>
+    <w:p>
+      <w:pPr>
+        <w:ind w:firstLine="720"/>
+        <w:rPr>
+          <w:rtl/>
+        </w:rPr>
+      </w:pPr>
+      <w:r>
+        <w:rPr>
+          <w:rtl/>
+        </w:rPr>
+        <w:t xml:space="preserve"> 1. המערכת שומרת את עגלת הקניות של המשתמש </w:t>
+      </w:r>
+    </w:p>
+    <w:p>
+      <w:pPr>
+        <w:ind w:left="830"/>
+        <w:rPr>
+          <w:rtl/>
+        </w:rPr>
+      </w:pPr>
+      <w:r>
+        <w:rPr>
+          <w:rtl/>
+        </w:rPr>
+        <w:t>2. המערכת מורידה את המשתמש מרשימת המשתמשים המחוברים למערכת וכעת המשתמש מוגדר כמשתמש אורח</w:t>
+      </w:r>
+    </w:p>
+    <w:p>
+      <w:pPr>
+        <w:rPr>
+          <w:rtl/>
+        </w:rPr>
+      </w:pPr>
     </w:p>
     <w:tbl>
       <w:tblPr>
@@ -15746,7 +15800,7 @@
                 <w:rFonts w:cs="David"/>
                 <w:rtl/>
               </w:rPr>
-              <w:t>תשלום בוצע בהצלחה על ידי המערכת החיצונית ועל כן תחזיר למערכת מספר אישור עסקה.</w:t>
+              <w:t>תהליך היציאה התבצע בהצלחה. המשתמש מזוהה כאורח, עגלת הקניות של המשתמש נשמרה במערכת</w:t>
             </w:r>
           </w:p>
         </w:tc>
@@ -15767,7 +15821,7 @@
                 <w:rFonts w:cs="David"/>
                 <w:rtl/>
               </w:rPr>
-              <w:t>פרטי תשלום, וסכום חוקיים</w:t>
+              <w:t>המשתמש מזוהה במערכת כמנוי</w:t>
             </w:r>
           </w:p>
         </w:tc>
@@ -15788,134 +15842,6 @@
                 <w:rFonts w:cs="David"/>
               </w:rPr>
               <w:t>happy</w:t>
-            </w:r>
-          </w:p>
-        </w:tc>
-      </w:tr>
-      <w:tr>
-        <w:tc>
-          <w:tcPr>
-            <w:tcW w:w="2765" w:type="dxa"/>
-          </w:tcPr>
-          <w:p>
-            <w:pPr>
-              <w:jc w:val="center"/>
-              <w:rPr>
-                <w:rFonts w:cs="David"/>
-                <w:rtl/>
-              </w:rPr>
-            </w:pPr>
-            <w:r>
-              <w:rPr>
-                <w:rFonts w:cs="David"/>
-                <w:rtl/>
-              </w:rPr>
-              <w:t>ביצוע תשלום נכשל על ידי המערכת החיצונית ועל כן תחזיר שגיאה. המערכת תציג שגיאה.</w:t>
-            </w:r>
-          </w:p>
-        </w:tc>
-        <w:tc>
-          <w:tcPr>
-            <w:tcW w:w="2765" w:type="dxa"/>
-          </w:tcPr>
-          <w:p>
-            <w:pPr>
-              <w:jc w:val="center"/>
-              <w:rPr>
-                <w:rFonts w:cs="David"/>
-                <w:rtl/>
-              </w:rPr>
-            </w:pPr>
-            <w:r>
-              <w:rPr>
-                <w:rFonts w:cs="David"/>
-                <w:rtl/>
-              </w:rPr>
-              <w:t>פרטי תשלום לא חוקיים, וסכום חוקי</w:t>
-            </w:r>
-          </w:p>
-        </w:tc>
-        <w:tc>
-          <w:tcPr>
-            <w:tcW w:w="2766" w:type="dxa"/>
-          </w:tcPr>
-          <w:p>
-            <w:pPr>
-              <w:jc w:val="center"/>
-              <w:rPr>
-                <w:rFonts w:cs="David"/>
-                <w:rtl/>
-              </w:rPr>
-            </w:pPr>
-            <w:r>
-              <w:rPr>
-                <w:rFonts w:cs="David"/>
-              </w:rPr>
-              <w:t>Sad</w:t>
-            </w:r>
-          </w:p>
-        </w:tc>
-      </w:tr>
-      <w:tr>
-        <w:tc>
-          <w:tcPr>
-            <w:tcW w:w="2765" w:type="dxa"/>
-          </w:tcPr>
-          <w:p>
-            <w:pPr>
-              <w:jc w:val="center"/>
-              <w:rPr>
-                <w:rFonts w:cs="David"/>
-                <w:rtl/>
-              </w:rPr>
-            </w:pPr>
-            <w:r>
-              <w:rPr>
-                <w:rFonts w:cs="David"/>
-                <w:rtl/>
-              </w:rPr>
-              <w:t>המערכת תציג הודעת שגיאה.</w:t>
-            </w:r>
-          </w:p>
-        </w:tc>
-        <w:tc>
-          <w:tcPr>
-            <w:tcW w:w="2765" w:type="dxa"/>
-          </w:tcPr>
-          <w:p>
-            <w:pPr>
-              <w:jc w:val="center"/>
-              <w:rPr>
-                <w:rFonts w:cs="David"/>
-                <w:rtl/>
-              </w:rPr>
-            </w:pPr>
-            <w:r>
-              <w:rPr>
-                <w:rFonts w:cs="David"/>
-                <w:rtl/>
-              </w:rPr>
-              <w:t>קלט לא חוקי</w:t>
-            </w:r>
-          </w:p>
-        </w:tc>
-        <w:tc>
-          <w:tcPr>
-            <w:tcW w:w="2766" w:type="dxa"/>
-          </w:tcPr>
-          <w:p>
-            <w:pPr>
-              <w:jc w:val="center"/>
-              <w:rPr>
-                <w:rFonts w:cs="David"/>
-                <w:rtl/>
-              </w:rPr>
-            </w:pPr>
-            <w:r>
-              <w:rPr>
-                <w:rFonts w:cs="David"/>
-              </w:rPr>
-              <w:t>Bad</w:t>
             </w:r>
           </w:p>
         </w:tc>
@@ -15931,153 +15857,88 @@
     <w:p>
       <w:pPr>
         <w:rPr>
-          <w:rtl/>
-        </w:rPr>
-      </w:pPr>
-    </w:p>
-    <w:p>
-      <w:pPr>
-        <w:rPr>
-          <w:rtl/>
-        </w:rPr>
-      </w:pPr>
-      <w:r>
-        <w:rPr>
-          <w:highlight w:val="yellow"/>
-          <w:rtl/>
-        </w:rPr>
-        <w:t xml:space="preserve">2.5.2 </w:t>
-      </w:r>
-      <w:r>
-        <w:rPr>
           <w:color w:val="FF0000"/>
-          <w:highlight w:val="yellow"/>
-          <w:rtl/>
-        </w:rPr>
-        <w:t xml:space="preserve">אספקה עם מערכת </w:t>
-      </w:r>
-      <w:proofErr w:type="spellStart"/>
+          <w:rtl/>
+        </w:rPr>
+      </w:pPr>
+      <w:r>
+        <w:rPr>
+          <w:rFonts w:hint="cs"/>
+          <w:rtl/>
+        </w:rPr>
+        <w:t>2.</w:t>
+      </w:r>
+      <w:r>
+        <w:rPr>
+          <w:rtl/>
+        </w:rPr>
+        <w:t xml:space="preserve">3.2 </w:t>
+      </w:r>
       <w:r>
         <w:rPr>
           <w:color w:val="FF0000"/>
-          <w:highlight w:val="yellow"/>
-          <w:rtl/>
-        </w:rPr>
-        <w:t>אספקות</w:t>
-      </w:r>
-      <w:proofErr w:type="spellEnd"/>
-      <w:r>
-        <w:rPr>
-          <w:color w:val="FF0000"/>
-          <w:highlight w:val="yellow"/>
-          <w:rtl/>
-        </w:rPr>
-        <w:t xml:space="preserve"> חיצונית</w:t>
-      </w:r>
-    </w:p>
-    <w:p>
-      <w:pPr>
-        <w:rPr>
-          <w:rtl/>
-        </w:rPr>
-      </w:pPr>
-      <w:r>
-        <w:rPr>
-          <w:b/>
-          <w:bCs/>
-          <w:rtl/>
-        </w:rPr>
-        <w:t>שחקן</w:t>
-      </w:r>
-      <w:r>
-        <w:rPr>
-          <w:rtl/>
-        </w:rPr>
-        <w:t>: משתמש, מערכת אספקה חיצונית.</w:t>
-      </w:r>
-    </w:p>
-    <w:p>
-      <w:pPr>
-        <w:rPr>
-          <w:rtl/>
-        </w:rPr>
-      </w:pPr>
-      <w:r>
-        <w:rPr>
-          <w:b/>
-          <w:bCs/>
-          <w:rtl/>
-        </w:rPr>
-        <w:t>פרמטרים</w:t>
-      </w:r>
-      <w:r>
-        <w:rPr>
-          <w:rtl/>
-        </w:rPr>
-        <w:t>: פרטי משתמש (שם, כתובת, טלפון).</w:t>
-      </w:r>
-    </w:p>
-    <w:p>
-      <w:pPr>
-        <w:rPr>
-          <w:rtl/>
-        </w:rPr>
-      </w:pPr>
-      <w:r>
-        <w:rPr>
-          <w:b/>
-          <w:bCs/>
-          <w:rtl/>
-        </w:rPr>
-        <w:t>תנאי קדם</w:t>
-      </w:r>
-      <w:r>
-        <w:rPr>
-          <w:rtl/>
-        </w:rPr>
-        <w:t>: טלפון חוקי.</w:t>
-      </w:r>
-    </w:p>
-    <w:p>
-      <w:pPr>
-        <w:rPr>
-          <w:rtl/>
-        </w:rPr>
-      </w:pPr>
-      <w:r>
-        <w:rPr>
-          <w:b/>
-          <w:bCs/>
-          <w:rtl/>
-        </w:rPr>
-        <w:t>תנאי סיום</w:t>
-      </w:r>
-      <w:r>
-        <w:rPr>
-          <w:rtl/>
-        </w:rPr>
-        <w:t>: אספקה למשתמש בוצעה בהצלחה.</w:t>
-      </w:r>
-    </w:p>
-    <w:p>
-      <w:pPr>
-        <w:rPr>
-          <w:rtl/>
-        </w:rPr>
-      </w:pPr>
-      <w:r>
-        <w:rPr>
-          <w:b/>
-          <w:bCs/>
-          <w:rtl/>
-        </w:rPr>
-        <w:t>תרחישים עיקריים</w:t>
-      </w:r>
-      <w:r>
-        <w:rPr>
-          <w:rtl/>
-        </w:rPr>
-        <w:t>:</w:t>
+          <w:rtl/>
+        </w:rPr>
+        <w:t xml:space="preserve">פתיחת חנות </w:t>
+      </w:r>
+    </w:p>
+    <w:p>
+      <w:pPr>
+        <w:rPr>
+          <w:rtl/>
+        </w:rPr>
+      </w:pPr>
+      <w:r>
+        <w:rPr>
+          <w:b/>
+          <w:bCs/>
+          <w:rtl/>
+        </w:rPr>
+        <w:t>שחקן :</w:t>
+      </w:r>
+      <w:r>
+        <w:rPr>
+          <w:rtl/>
+        </w:rPr>
+        <w:t xml:space="preserve"> משתמש</w:t>
+      </w:r>
+    </w:p>
+    <w:p>
+      <w:pPr>
+        <w:rPr>
+          <w:rtl/>
+        </w:rPr>
+      </w:pPr>
+      <w:r>
+        <w:rPr>
+          <w:b/>
+          <w:bCs/>
+          <w:rtl/>
+        </w:rPr>
+        <w:t>תנאי קדם :</w:t>
+      </w:r>
+      <w:r>
+        <w:rPr>
+          <w:rtl/>
+        </w:rPr>
+        <w:t xml:space="preserve"> המשתמש מזוהה במערכת כמוניי</w:t>
+      </w:r>
+    </w:p>
+    <w:p>
+      <w:pPr>
+        <w:rPr>
+          <w:b/>
+          <w:bCs/>
+          <w:rtl/>
+        </w:rPr>
+      </w:pPr>
+      <w:r>
+        <w:rPr>
+          <w:b/>
+          <w:bCs/>
+          <w:rtl/>
+        </w:rPr>
+        <w:t xml:space="preserve">תנאי סיום : </w:t>
       </w:r>
     </w:p>
     <w:p>
@@ -16085,14 +15946,14 @@
         <w:pStyle w:val="a4"/>
         <w:numPr>
           <w:ilvl w:val="0"/>
-          <w:numId w:val="3"/>
+          <w:numId w:val="18"/>
         </w:numPr>
       </w:pPr>
       <w:r>
         <w:rPr>
           <w:rtl/>
         </w:rPr>
-        <w:t>המשתמש מזין למערכת את פרטיו (שם, כתובת, טלפון).</w:t>
+        <w:t>החנות נוספה לרשימת החנויות של המשתמש במערכת</w:t>
       </w:r>
     </w:p>
     <w:p>
@@ -16100,14 +15961,38 @@
         <w:pStyle w:val="a4"/>
         <w:numPr>
           <w:ilvl w:val="0"/>
-          <w:numId w:val="3"/>
+          <w:numId w:val="18"/>
         </w:numPr>
       </w:pPr>
       <w:r>
         <w:rPr>
           <w:rtl/>
         </w:rPr>
-        <w:t>המערכת מתקשרת עם המערכת החיצונית לביצוע אספקה של המוצרים לפי הפרטים.</w:t>
+        <w:t>המשתמש מזוהה כמייסד החנות המערכת</w:t>
+      </w:r>
+    </w:p>
+    <w:p>
+      <w:pPr>
+        <w:rPr>
+          <w:b/>
+          <w:bCs/>
+          <w:rtl/>
+        </w:rPr>
+      </w:pPr>
+      <w:r>
+        <w:rPr>
+          <w:b/>
+          <w:bCs/>
+          <w:rtl/>
+        </w:rPr>
+        <w:t>פרמטרים</w:t>
+      </w:r>
+      <w:r>
+        <w:rPr>
+          <w:b/>
+          <w:bCs/>
+        </w:rPr>
+        <w:t>:</w:t>
       </w:r>
     </w:p>
     <w:p>
@@ -16115,83 +16000,144 @@
         <w:pStyle w:val="a4"/>
         <w:numPr>
           <w:ilvl w:val="0"/>
-          <w:numId w:val="3"/>
+          <w:numId w:val="19"/>
         </w:numPr>
-        <w:rPr>
-          <w:rtl/>
-        </w:rPr>
-      </w:pPr>
-      <w:r>
-        <w:rPr>
-          <w:rtl/>
-        </w:rPr>
-        <w:t>המערכת אספקה החיצונית מספקת אינדיקציה לאישור האספקה.</w:t>
-      </w:r>
-    </w:p>
-    <w:p>
-      <w:pPr>
-        <w:rPr>
-          <w:rtl/>
-        </w:rPr>
-      </w:pPr>
-      <w:r>
-        <w:rPr>
-          <w:b/>
-          <w:bCs/>
-          <w:rtl/>
-        </w:rPr>
-        <w:t>תחרישים חלופיים</w:t>
-      </w:r>
-      <w:r>
-        <w:rPr>
+      </w:pPr>
+      <w:r>
+        <w:rPr>
+          <w:rtl/>
+        </w:rPr>
+        <w:t>מדיניות הנחה</w:t>
+      </w:r>
+    </w:p>
+    <w:p>
+      <w:pPr>
+        <w:pStyle w:val="a4"/>
+        <w:numPr>
+          <w:ilvl w:val="0"/>
+          <w:numId w:val="19"/>
+        </w:numPr>
+      </w:pPr>
+      <w:r>
+        <w:rPr>
+          <w:rtl/>
+        </w:rPr>
+        <w:t>מדיניות רכישה</w:t>
+      </w:r>
+    </w:p>
+    <w:p>
+      <w:pPr>
+        <w:pStyle w:val="a4"/>
+        <w:numPr>
+          <w:ilvl w:val="0"/>
+          <w:numId w:val="19"/>
+        </w:numPr>
+      </w:pPr>
+      <w:r>
+        <w:rPr>
+          <w:rtl/>
+        </w:rPr>
+        <w:t>סוגי הנחה</w:t>
+      </w:r>
+    </w:p>
+    <w:p>
+      <w:pPr>
+        <w:pStyle w:val="a4"/>
+        <w:numPr>
+          <w:ilvl w:val="0"/>
+          <w:numId w:val="19"/>
+        </w:numPr>
+        <w:rPr>
+          <w:rtl/>
+        </w:rPr>
+      </w:pPr>
+      <w:r>
+        <w:rPr>
+          <w:rtl/>
+        </w:rPr>
+        <w:t>סוגי קניה</w:t>
+      </w:r>
+    </w:p>
+    <w:p>
+      <w:pPr>
+        <w:rPr>
+          <w:rtl/>
+        </w:rPr>
+      </w:pPr>
+      <w:r>
+        <w:rPr>
+          <w:b/>
+          <w:bCs/>
+          <w:rtl/>
+        </w:rPr>
+        <w:t>תרחיש</w:t>
+      </w:r>
+      <w:r>
+        <w:rPr>
+          <w:b/>
+          <w:bCs/>
+          <w:rtl/>
+        </w:rPr>
+        <w:t>ים</w:t>
+      </w:r>
+      <w:r>
+        <w:rPr>
+          <w:b/>
+          <w:bCs/>
+          <w:rtl/>
+        </w:rPr>
+        <w:t xml:space="preserve"> עיקר</w:t>
+      </w:r>
+      <w:r>
+        <w:rPr>
+          <w:b/>
+          <w:bCs/>
+          <w:rtl/>
+        </w:rPr>
+        <w:t>יים</w:t>
+      </w:r>
+      <w:r>
+        <w:rPr>
+          <w:b/>
+          <w:bCs/>
           <w:rtl/>
         </w:rPr>
         <w:t>:</w:t>
       </w:r>
-    </w:p>
-    <w:p>
-      <w:pPr>
-        <w:rPr>
-          <w:rtl/>
-        </w:rPr>
-      </w:pPr>
-      <w:r>
-        <w:rPr>
-          <w:rtl/>
-        </w:rPr>
-        <w:t>1.1 הטלפון שהוזן לא חוקי, ועל כן המערכת תוציא הודעת שגיאה על כך.</w:t>
-      </w:r>
-    </w:p>
-    <w:p>
-      <w:pPr>
-        <w:rPr>
-          <w:rtl/>
-        </w:rPr>
-      </w:pPr>
-      <w:r>
-        <w:rPr>
-          <w:rtl/>
-        </w:rPr>
-        <w:t>2.2 שירות אספקה חיצוני לא הצליח לבצע את המשימה, ועל כן המערכת תציג הודעת שגיאה.</w:t>
-      </w:r>
-    </w:p>
-    <w:p>
-      <w:pPr>
-        <w:rPr>
-          <w:b/>
-          <w:bCs/>
-          <w:rtl/>
-        </w:rPr>
-      </w:pPr>
-      <w:r>
-        <w:rPr>
-          <w:b/>
-          <w:bCs/>
-          <w:rtl/>
-        </w:rPr>
-        <w:lastRenderedPageBreak/>
-        <w:t>תרחישי קבלה:</w:t>
-      </w:r>
+      <w:r>
+        <w:rPr>
+          <w:rtl/>
+        </w:rPr>
+        <w:t xml:space="preserve"> המשתמש מוגדר כמייסד החנות והמערכת מוסיפה את החנות לרשימת החנויות של המשתמש המנוי</w:t>
+      </w:r>
+    </w:p>
+    <w:p>
+      <w:pPr>
+        <w:rPr>
+          <w:rtl/>
+        </w:rPr>
+      </w:pPr>
+      <w:r>
+        <w:rPr>
+          <w:b/>
+          <w:bCs/>
+          <w:rtl/>
+        </w:rPr>
+        <w:t>תרחישים חלופיים :</w:t>
+      </w:r>
+      <w:r>
+        <w:rPr>
+          <w:rtl/>
+        </w:rPr>
+        <w:t xml:space="preserve"> אחד הפרמטרים ריק לכן הפעולה נכשלת והמערכת אינה פותחת חנות חדשה</w:t>
+      </w:r>
+    </w:p>
+    <w:p>
+      <w:pPr>
+        <w:rPr>
+          <w:rtl/>
+        </w:rPr>
+      </w:pPr>
     </w:p>
     <w:tbl>
       <w:tblPr>
@@ -16279,7 +16225,7 @@
                 <w:rFonts w:cs="David"/>
                 <w:rtl/>
               </w:rPr>
-              <w:t>בוצעה אספקה בהצלחה.</w:t>
+              <w:t>המערכת מוספיה את החנות לרשימת החנויות במערכת , המשתמש מוגדר כמייסד החנות</w:t>
             </w:r>
           </w:p>
         </w:tc>
@@ -16300,7 +16246,7 @@
                 <w:rFonts w:cs="David"/>
                 <w:rtl/>
               </w:rPr>
-              <w:t>פרטי המשתמש חוקיים</w:t>
+              <w:t>המשתמש מזין את פרטי החנות החדשה באופן תקין</w:t>
             </w:r>
           </w:p>
         </w:tc>
@@ -16343,7 +16289,7 @@
                 <w:rFonts w:cs="David"/>
                 <w:rtl/>
               </w:rPr>
-              <w:t>אספקה נכשלה. המערכת תציג הודעת שגיאה.</w:t>
+              <w:t>הפעולה נכשלת</w:t>
             </w:r>
           </w:p>
         </w:tc>
@@ -16364,7 +16310,7 @@
                 <w:rFonts w:cs="David"/>
                 <w:rtl/>
               </w:rPr>
-              <w:t>פרטי המשתמש חוקיים אך טלפון שגוי.</w:t>
+              <w:t>המשתמש לא מזוהה כמנויי</w:t>
             </w:r>
           </w:p>
         </w:tc>
@@ -16384,7 +16330,7 @@
               <w:rPr>
                 <w:rFonts w:cs="David"/>
               </w:rPr>
-              <w:t>Sad</w:t>
+              <w:t>sad</w:t>
             </w:r>
           </w:p>
         </w:tc>
@@ -16407,957 +16353,7 @@
                 <w:rFonts w:cs="David"/>
                 <w:rtl/>
               </w:rPr>
-              <w:t>המערכת תציג הודעת שגיאה.</w:t>
-            </w:r>
-          </w:p>
-        </w:tc>
-        <w:tc>
-          <w:tcPr>
-            <w:tcW w:w="2765" w:type="dxa"/>
-          </w:tcPr>
-          <w:p>
-            <w:pPr>
-              <w:jc w:val="center"/>
-              <w:rPr>
-                <w:rFonts w:cs="David"/>
-                <w:rtl/>
-              </w:rPr>
-            </w:pPr>
-            <w:r>
-              <w:rPr>
-                <w:rFonts w:cs="David"/>
-                <w:rtl/>
-              </w:rPr>
-              <w:t>קלט לא חוקי</w:t>
-            </w:r>
-          </w:p>
-        </w:tc>
-        <w:tc>
-          <w:tcPr>
-            <w:tcW w:w="2766" w:type="dxa"/>
-          </w:tcPr>
-          <w:p>
-            <w:pPr>
-              <w:jc w:val="center"/>
-              <w:rPr>
-                <w:rFonts w:cs="David"/>
-                <w:rtl/>
-              </w:rPr>
-            </w:pPr>
-            <w:r>
-              <w:rPr>
-                <w:rFonts w:cs="David"/>
-              </w:rPr>
-              <w:t>Bad</w:t>
-            </w:r>
-          </w:p>
-        </w:tc>
-      </w:tr>
-    </w:tbl>
-    <w:p>
-      <w:pPr>
-        <w:rPr>
-          <w:rtl/>
-        </w:rPr>
-      </w:pPr>
-    </w:p>
-    <w:p>
-      <w:pPr>
-        <w:rPr>
-          <w:b/>
-          <w:bCs/>
-          <w:u w:val="single"/>
-          <w:rtl/>
-        </w:rPr>
-      </w:pPr>
-    </w:p>
-    <w:p>
-      <w:pPr>
-        <w:rPr>
-          <w:u w:val="single"/>
-          <w:rtl/>
-        </w:rPr>
-      </w:pPr>
-      <w:r>
-        <w:rPr>
-          <w:u w:val="single"/>
-          <w:rtl/>
-        </w:rPr>
-        <w:t>פעולות קנייה של מבקר-מנוי</w:t>
-      </w:r>
-      <w:r>
-        <w:rPr>
-          <w:u w:val="single"/>
-        </w:rPr>
-        <w:t>:</w:t>
-      </w:r>
-    </w:p>
-    <w:p>
-      <w:pPr>
-        <w:rPr>
-          <w:b/>
-          <w:bCs/>
-          <w:rtl/>
-        </w:rPr>
-      </w:pPr>
-    </w:p>
-    <w:p>
-      <w:pPr>
-        <w:rPr>
-          <w:rtl/>
-        </w:rPr>
-      </w:pPr>
-      <w:r>
-        <w:rPr>
-          <w:rFonts w:hint="cs"/>
-          <w:rtl/>
-        </w:rPr>
-        <w:t>2.</w:t>
-      </w:r>
-      <w:r>
-        <w:rPr>
-          <w:rtl/>
-        </w:rPr>
-        <w:t xml:space="preserve">3.1  </w:t>
-      </w:r>
-      <w:r>
-        <w:rPr>
-          <w:color w:val="FF0000"/>
-          <w:rtl/>
-        </w:rPr>
-        <w:t xml:space="preserve">ביטול זיהוי </w:t>
-      </w:r>
-      <w:r>
-        <w:rPr>
-          <w:color w:val="FF0000"/>
-        </w:rPr>
-        <w:t>LOGOUT</w:t>
-      </w:r>
-    </w:p>
-    <w:p>
-      <w:pPr>
-        <w:rPr>
-          <w:rtl/>
-        </w:rPr>
-      </w:pPr>
-      <w:r>
-        <w:rPr>
-          <w:b/>
-          <w:bCs/>
-          <w:rtl/>
-        </w:rPr>
-        <w:t>שחקן :</w:t>
-      </w:r>
-      <w:r>
-        <w:rPr>
-          <w:rtl/>
-        </w:rPr>
-        <w:t xml:space="preserve"> משתמש</w:t>
-      </w:r>
-    </w:p>
-    <w:p>
-      <w:pPr>
-        <w:rPr>
-          <w:rtl/>
-        </w:rPr>
-      </w:pPr>
-      <w:r>
-        <w:rPr>
-          <w:b/>
-          <w:bCs/>
-          <w:rtl/>
-        </w:rPr>
-        <w:t>תנאי קדם :</w:t>
-      </w:r>
-      <w:r>
-        <w:rPr>
-          <w:rtl/>
-        </w:rPr>
-        <w:t xml:space="preserve"> המשתמש מזוהה במערכת כמשתמש מנוי</w:t>
-      </w:r>
-    </w:p>
-    <w:p>
-      <w:pPr>
-        <w:rPr>
-          <w:rtl/>
-        </w:rPr>
-      </w:pPr>
-      <w:r>
-        <w:rPr>
-          <w:b/>
-          <w:bCs/>
-          <w:rtl/>
-        </w:rPr>
-        <w:t>תנאי סיום :</w:t>
-      </w:r>
-      <w:r>
-        <w:rPr>
-          <w:rtl/>
-        </w:rPr>
-        <w:t xml:space="preserve"> המשתמש מזוהה במערכת כמשתמש אורח ועגלת הקניות שלו נשמרת</w:t>
-      </w:r>
-    </w:p>
-    <w:p>
-      <w:pPr>
-        <w:rPr>
-          <w:rtl/>
-        </w:rPr>
-      </w:pPr>
-      <w:r>
-        <w:rPr>
-          <w:b/>
-          <w:bCs/>
-          <w:rtl/>
-        </w:rPr>
-        <w:t>פרמטרים :</w:t>
-      </w:r>
-      <w:r>
-        <w:rPr>
-          <w:rtl/>
-        </w:rPr>
-        <w:t xml:space="preserve"> אין</w:t>
-      </w:r>
-    </w:p>
-    <w:p>
-      <w:pPr>
-        <w:rPr>
-          <w:b/>
-          <w:bCs/>
-          <w:rtl/>
-        </w:rPr>
-      </w:pPr>
-      <w:r>
-        <w:rPr>
-          <w:b/>
-          <w:bCs/>
-          <w:rtl/>
-        </w:rPr>
-        <w:t>תרחיש</w:t>
-      </w:r>
-      <w:r>
-        <w:rPr>
-          <w:b/>
-          <w:bCs/>
-          <w:rtl/>
-        </w:rPr>
-        <w:t>ים</w:t>
-      </w:r>
-      <w:r>
-        <w:rPr>
-          <w:b/>
-          <w:bCs/>
-          <w:rtl/>
-        </w:rPr>
-        <w:t xml:space="preserve"> עיקר</w:t>
-      </w:r>
-      <w:r>
-        <w:rPr>
-          <w:b/>
-          <w:bCs/>
-          <w:rtl/>
-        </w:rPr>
-        <w:t>י</w:t>
-      </w:r>
-      <w:r>
-        <w:rPr>
-          <w:b/>
-          <w:bCs/>
-          <w:rtl/>
-        </w:rPr>
-        <w:t>י</w:t>
-      </w:r>
-      <w:r>
-        <w:rPr>
-          <w:b/>
-          <w:bCs/>
-          <w:rtl/>
-        </w:rPr>
-        <w:t>ם</w:t>
-      </w:r>
-      <w:r>
-        <w:rPr>
-          <w:b/>
-          <w:bCs/>
-          <w:rtl/>
-        </w:rPr>
-        <w:t xml:space="preserve"> :</w:t>
-      </w:r>
-    </w:p>
-    <w:p>
-      <w:pPr>
-        <w:ind w:firstLine="720"/>
-        <w:rPr>
-          <w:rtl/>
-        </w:rPr>
-      </w:pPr>
-      <w:r>
-        <w:rPr>
-          <w:rtl/>
-        </w:rPr>
-        <w:t xml:space="preserve"> 1. המערכת שומרת את עגלת הקניות של המשתמש </w:t>
-      </w:r>
-    </w:p>
-    <w:p>
-      <w:pPr>
-        <w:ind w:left="830"/>
-        <w:rPr>
-          <w:rtl/>
-        </w:rPr>
-      </w:pPr>
-      <w:r>
-        <w:rPr>
-          <w:rtl/>
-        </w:rPr>
-        <w:t>2. המערכת מורידה את המשתמש מרשימת המשתמשים המחוברים למערכת וכעת המשתמש מוגדר כמשתמש אורח</w:t>
-      </w:r>
-    </w:p>
-    <w:p>
-      <w:pPr>
-        <w:rPr>
-          <w:rtl/>
-        </w:rPr>
-      </w:pPr>
-    </w:p>
-    <w:tbl>
-      <w:tblPr>
-        <w:tblStyle w:val="a5"/>
-        <w:bidiVisual/>
-        <w:tblW w:w="0" w:type="auto"/>
-        <w:tblLook w:val="04A0" w:firstRow="1" w:lastRow="0" w:firstColumn="1" w:lastColumn="0" w:noHBand="0" w:noVBand="1"/>
-      </w:tblPr>
-      <w:tblGrid>
-        <w:gridCol w:w="2765"/>
-        <w:gridCol w:w="2765"/>
-        <w:gridCol w:w="2766"/>
-      </w:tblGrid>
-      <w:tr>
-        <w:tc>
-          <w:tcPr>
-            <w:tcW w:w="2765" w:type="dxa"/>
-          </w:tcPr>
-          <w:p>
-            <w:pPr>
-              <w:jc w:val="center"/>
-              <w:rPr>
-                <w:rFonts w:cs="David"/>
-                <w:rtl/>
-              </w:rPr>
-            </w:pPr>
-            <w:r>
-              <w:rPr>
-                <w:rFonts w:cs="David"/>
-              </w:rPr>
-              <w:t>Expected Result</w:t>
-            </w:r>
-          </w:p>
-        </w:tc>
-        <w:tc>
-          <w:tcPr>
-            <w:tcW w:w="2765" w:type="dxa"/>
-          </w:tcPr>
-          <w:p>
-            <w:pPr>
-              <w:jc w:val="center"/>
-              <w:rPr>
-                <w:rFonts w:cs="David"/>
-                <w:rtl/>
-              </w:rPr>
-            </w:pPr>
-            <w:r>
-              <w:rPr>
-                <w:rFonts w:cs="David"/>
-              </w:rPr>
-              <w:t>Input</w:t>
-            </w:r>
-          </w:p>
-        </w:tc>
-        <w:tc>
-          <w:tcPr>
-            <w:tcW w:w="2766" w:type="dxa"/>
-          </w:tcPr>
-          <w:p>
-            <w:pPr>
-              <w:jc w:val="center"/>
-              <w:rPr>
-                <w:rFonts w:cs="David"/>
-                <w:rtl/>
-              </w:rPr>
-            </w:pPr>
-          </w:p>
-        </w:tc>
-      </w:tr>
-      <w:tr>
-        <w:tc>
-          <w:tcPr>
-            <w:tcW w:w="2765" w:type="dxa"/>
-          </w:tcPr>
-          <w:p>
-            <w:pPr>
-              <w:jc w:val="center"/>
-              <w:rPr>
-                <w:rFonts w:cs="David"/>
-                <w:rtl/>
-              </w:rPr>
-            </w:pPr>
-            <w:r>
-              <w:rPr>
-                <w:rFonts w:cs="David"/>
-                <w:rtl/>
-              </w:rPr>
-              <w:t>תהליך היציאה התבצע בהצלחה. המשתמש מזוהה כאורח, עגלת הקניות של המשתמש נשמרה במערכת</w:t>
-            </w:r>
-          </w:p>
-        </w:tc>
-        <w:tc>
-          <w:tcPr>
-            <w:tcW w:w="2765" w:type="dxa"/>
-          </w:tcPr>
-          <w:p>
-            <w:pPr>
-              <w:jc w:val="center"/>
-              <w:rPr>
-                <w:rFonts w:cs="David"/>
-                <w:rtl/>
-              </w:rPr>
-            </w:pPr>
-            <w:r>
-              <w:rPr>
-                <w:rFonts w:cs="David"/>
-                <w:rtl/>
-              </w:rPr>
-              <w:t>המשתמש מזוהה במערכת כמנוי</w:t>
-            </w:r>
-          </w:p>
-        </w:tc>
-        <w:tc>
-          <w:tcPr>
-            <w:tcW w:w="2766" w:type="dxa"/>
-          </w:tcPr>
-          <w:p>
-            <w:pPr>
-              <w:jc w:val="center"/>
-              <w:rPr>
-                <w:rFonts w:cs="David"/>
-                <w:rtl/>
-              </w:rPr>
-            </w:pPr>
-            <w:r>
-              <w:rPr>
-                <w:rFonts w:cs="David"/>
-              </w:rPr>
-              <w:t>happy</w:t>
-            </w:r>
-          </w:p>
-        </w:tc>
-      </w:tr>
-    </w:tbl>
-    <w:p>
-      <w:pPr>
-        <w:rPr>
-          <w:rtl/>
-        </w:rPr>
-      </w:pPr>
-    </w:p>
-    <w:p>
-      <w:pPr>
-        <w:rPr>
-          <w:color w:val="FF0000"/>
-          <w:rtl/>
-        </w:rPr>
-      </w:pPr>
-      <w:r>
-        <w:rPr>
-          <w:rFonts w:hint="cs"/>
-          <w:rtl/>
-        </w:rPr>
-        <w:t>2.</w:t>
-      </w:r>
-      <w:r>
-        <w:rPr>
-          <w:rtl/>
-        </w:rPr>
-        <w:t xml:space="preserve">3.2 </w:t>
-      </w:r>
-      <w:r>
-        <w:rPr>
-          <w:color w:val="FF0000"/>
-          <w:rtl/>
-        </w:rPr>
-        <w:t xml:space="preserve">פתיחת חנות </w:t>
-      </w:r>
-    </w:p>
-    <w:p>
-      <w:pPr>
-        <w:rPr>
-          <w:rtl/>
-        </w:rPr>
-      </w:pPr>
-      <w:r>
-        <w:rPr>
-          <w:b/>
-          <w:bCs/>
-          <w:rtl/>
-        </w:rPr>
-        <w:t>שחקן :</w:t>
-      </w:r>
-      <w:r>
-        <w:rPr>
-          <w:rtl/>
-        </w:rPr>
-        <w:t xml:space="preserve"> משתמש</w:t>
-      </w:r>
-    </w:p>
-    <w:p>
-      <w:pPr>
-        <w:rPr>
-          <w:rtl/>
-        </w:rPr>
-      </w:pPr>
-      <w:r>
-        <w:rPr>
-          <w:b/>
-          <w:bCs/>
-          <w:rtl/>
-        </w:rPr>
-        <w:t>תנאי קדם :</w:t>
-      </w:r>
-      <w:r>
-        <w:rPr>
-          <w:rtl/>
-        </w:rPr>
-        <w:t xml:space="preserve"> המשתמש מזוהה במערכת כמוניי</w:t>
-      </w:r>
-    </w:p>
-    <w:p>
-      <w:pPr>
-        <w:rPr>
-          <w:b/>
-          <w:bCs/>
-          <w:rtl/>
-        </w:rPr>
-      </w:pPr>
-      <w:r>
-        <w:rPr>
-          <w:b/>
-          <w:bCs/>
-          <w:rtl/>
-        </w:rPr>
-        <w:t xml:space="preserve">תנאי סיום : </w:t>
-      </w:r>
-    </w:p>
-    <w:p>
-      <w:pPr>
-        <w:pStyle w:val="a4"/>
-        <w:numPr>
-          <w:ilvl w:val="0"/>
-          <w:numId w:val="18"/>
-        </w:numPr>
-      </w:pPr>
-      <w:r>
-        <w:rPr>
-          <w:rtl/>
-        </w:rPr>
-        <w:t>החנות נוספה לרשימת החנויות של המשתמש במערכת</w:t>
-      </w:r>
-    </w:p>
-    <w:p>
-      <w:pPr>
-        <w:pStyle w:val="a4"/>
-        <w:numPr>
-          <w:ilvl w:val="0"/>
-          <w:numId w:val="18"/>
-        </w:numPr>
-      </w:pPr>
-      <w:r>
-        <w:rPr>
-          <w:rtl/>
-        </w:rPr>
-        <w:t>המשתמש מזוהה כמייסד החנות המערכת</w:t>
-      </w:r>
-    </w:p>
-    <w:p>
-      <w:pPr>
-        <w:rPr>
-          <w:b/>
-          <w:bCs/>
-          <w:rtl/>
-        </w:rPr>
-      </w:pPr>
-      <w:r>
-        <w:rPr>
-          <w:b/>
-          <w:bCs/>
-          <w:rtl/>
-        </w:rPr>
-        <w:t>פרמטרים</w:t>
-      </w:r>
-      <w:r>
-        <w:rPr>
-          <w:b/>
-          <w:bCs/>
-        </w:rPr>
-        <w:t>:</w:t>
-      </w:r>
-    </w:p>
-    <w:p>
-      <w:pPr>
-        <w:pStyle w:val="a4"/>
-        <w:numPr>
-          <w:ilvl w:val="0"/>
-          <w:numId w:val="19"/>
-        </w:numPr>
-      </w:pPr>
-      <w:r>
-        <w:rPr>
-          <w:rtl/>
-        </w:rPr>
-        <w:t>מדיניות הנחה</w:t>
-      </w:r>
-    </w:p>
-    <w:p>
-      <w:pPr>
-        <w:pStyle w:val="a4"/>
-        <w:numPr>
-          <w:ilvl w:val="0"/>
-          <w:numId w:val="19"/>
-        </w:numPr>
-      </w:pPr>
-      <w:r>
-        <w:rPr>
-          <w:rtl/>
-        </w:rPr>
-        <w:t>מדיניות רכישה</w:t>
-      </w:r>
-    </w:p>
-    <w:p>
-      <w:pPr>
-        <w:pStyle w:val="a4"/>
-        <w:numPr>
-          <w:ilvl w:val="0"/>
-          <w:numId w:val="19"/>
-        </w:numPr>
-      </w:pPr>
-      <w:r>
-        <w:rPr>
-          <w:rtl/>
-        </w:rPr>
-        <w:t>סוגי הנחה</w:t>
-      </w:r>
-    </w:p>
-    <w:p>
-      <w:pPr>
-        <w:pStyle w:val="a4"/>
-        <w:numPr>
-          <w:ilvl w:val="0"/>
-          <w:numId w:val="19"/>
-        </w:numPr>
-        <w:rPr>
-          <w:rtl/>
-        </w:rPr>
-      </w:pPr>
-      <w:r>
-        <w:rPr>
-          <w:rtl/>
-        </w:rPr>
-        <w:t>סוגי קניה</w:t>
-      </w:r>
-    </w:p>
-    <w:p>
-      <w:pPr>
-        <w:rPr>
-          <w:rtl/>
-        </w:rPr>
-      </w:pPr>
-      <w:r>
-        <w:rPr>
-          <w:b/>
-          <w:bCs/>
-          <w:rtl/>
-        </w:rPr>
-        <w:lastRenderedPageBreak/>
-        <w:t>תרחיש</w:t>
-      </w:r>
-      <w:r>
-        <w:rPr>
-          <w:b/>
-          <w:bCs/>
-          <w:rtl/>
-        </w:rPr>
-        <w:t>ים</w:t>
-      </w:r>
-      <w:r>
-        <w:rPr>
-          <w:b/>
-          <w:bCs/>
-          <w:rtl/>
-        </w:rPr>
-        <w:t xml:space="preserve"> עיקר</w:t>
-      </w:r>
-      <w:r>
-        <w:rPr>
-          <w:b/>
-          <w:bCs/>
-          <w:rtl/>
-        </w:rPr>
-        <w:t>יים</w:t>
-      </w:r>
-      <w:r>
-        <w:rPr>
-          <w:b/>
-          <w:bCs/>
-          <w:rtl/>
-        </w:rPr>
-        <w:t>:</w:t>
-      </w:r>
-      <w:r>
-        <w:rPr>
-          <w:rtl/>
-        </w:rPr>
-        <w:t xml:space="preserve"> המשתמש מוגדר כמייסד החנות והמערכת מוסיפה את החנות לרשימת החנויות של המשתמש המנוי</w:t>
-      </w:r>
-    </w:p>
-    <w:p>
-      <w:pPr>
-        <w:rPr>
-          <w:rtl/>
-        </w:rPr>
-      </w:pPr>
-      <w:r>
-        <w:rPr>
-          <w:b/>
-          <w:bCs/>
-          <w:rtl/>
-        </w:rPr>
-        <w:t>תרחישים חלופיים :</w:t>
-      </w:r>
-      <w:r>
-        <w:rPr>
-          <w:rtl/>
-        </w:rPr>
-        <w:t xml:space="preserve"> אחד הפרמטרים ריק לכן הפעולה נכשלת והמערכת אינה פותחת חנות חדשה</w:t>
-      </w:r>
-    </w:p>
-    <w:p>
-      <w:pPr>
-        <w:rPr>
-          <w:rtl/>
-        </w:rPr>
-      </w:pPr>
-    </w:p>
-    <w:tbl>
-      <w:tblPr>
-        <w:tblStyle w:val="a5"/>
-        <w:bidiVisual/>
-        <w:tblW w:w="0" w:type="auto"/>
-        <w:tblLook w:val="04A0" w:firstRow="1" w:lastRow="0" w:firstColumn="1" w:lastColumn="0" w:noHBand="0" w:noVBand="1"/>
-      </w:tblPr>
-      <w:tblGrid>
-        <w:gridCol w:w="2765"/>
-        <w:gridCol w:w="2765"/>
-        <w:gridCol w:w="2766"/>
-      </w:tblGrid>
-      <w:tr>
-        <w:tc>
-          <w:tcPr>
-            <w:tcW w:w="2765" w:type="dxa"/>
-          </w:tcPr>
-          <w:p>
-            <w:pPr>
-              <w:jc w:val="center"/>
-              <w:rPr>
-                <w:rFonts w:cs="David"/>
-                <w:rtl/>
-              </w:rPr>
-            </w:pPr>
-            <w:r>
-              <w:rPr>
-                <w:rFonts w:cs="David"/>
-              </w:rPr>
-              <w:t>Expected Result</w:t>
-            </w:r>
-          </w:p>
-        </w:tc>
-        <w:tc>
-          <w:tcPr>
-            <w:tcW w:w="2765" w:type="dxa"/>
-          </w:tcPr>
-          <w:p>
-            <w:pPr>
-              <w:jc w:val="center"/>
-              <w:rPr>
-                <w:rFonts w:cs="David"/>
-                <w:rtl/>
-              </w:rPr>
-            </w:pPr>
-            <w:r>
-              <w:rPr>
-                <w:rFonts w:cs="David"/>
-              </w:rPr>
-              <w:t>Input</w:t>
-            </w:r>
-          </w:p>
-        </w:tc>
-        <w:tc>
-          <w:tcPr>
-            <w:tcW w:w="2766" w:type="dxa"/>
-          </w:tcPr>
-          <w:p>
-            <w:pPr>
-              <w:jc w:val="center"/>
-              <w:rPr>
-                <w:rFonts w:cs="David"/>
-                <w:rtl/>
-              </w:rPr>
-            </w:pPr>
-          </w:p>
-        </w:tc>
-      </w:tr>
-      <w:tr>
-        <w:tc>
-          <w:tcPr>
-            <w:tcW w:w="2765" w:type="dxa"/>
-          </w:tcPr>
-          <w:p>
-            <w:pPr>
-              <w:jc w:val="center"/>
-              <w:rPr>
-                <w:rFonts w:cs="David"/>
-                <w:rtl/>
-              </w:rPr>
-            </w:pPr>
-            <w:r>
-              <w:rPr>
-                <w:rFonts w:cs="David"/>
-                <w:rtl/>
-              </w:rPr>
-              <w:t>המערכת מוספיה את החנות לרשימת החנויות במערכת , המשתמש מוגדר כמייסד החנות</w:t>
-            </w:r>
-          </w:p>
-        </w:tc>
-        <w:tc>
-          <w:tcPr>
-            <w:tcW w:w="2765" w:type="dxa"/>
-          </w:tcPr>
-          <w:p>
-            <w:pPr>
-              <w:jc w:val="center"/>
-              <w:rPr>
-                <w:rFonts w:cs="David"/>
-                <w:rtl/>
-              </w:rPr>
-            </w:pPr>
-            <w:r>
-              <w:rPr>
-                <w:rFonts w:cs="David"/>
-                <w:rtl/>
-              </w:rPr>
-              <w:t>המשתמש מזין את פרטי החנות החדשה באופן תקין</w:t>
-            </w:r>
-          </w:p>
-        </w:tc>
-        <w:tc>
-          <w:tcPr>
-            <w:tcW w:w="2766" w:type="dxa"/>
-          </w:tcPr>
-          <w:p>
-            <w:pPr>
-              <w:jc w:val="center"/>
-              <w:rPr>
-                <w:rFonts w:cs="David"/>
-                <w:rtl/>
-              </w:rPr>
-            </w:pPr>
-            <w:r>
-              <w:rPr>
-                <w:rFonts w:cs="David"/>
-              </w:rPr>
-              <w:t>happy</w:t>
-            </w:r>
-          </w:p>
-        </w:tc>
-      </w:tr>
-      <w:tr>
-        <w:tc>
-          <w:tcPr>
-            <w:tcW w:w="2765" w:type="dxa"/>
-          </w:tcPr>
-          <w:p>
-            <w:pPr>
-              <w:jc w:val="center"/>
-              <w:rPr>
-                <w:rFonts w:cs="David"/>
-                <w:rtl/>
-              </w:rPr>
-            </w:pPr>
-            <w:r>
-              <w:rPr>
-                <w:rFonts w:cs="David"/>
-                <w:rtl/>
-              </w:rPr>
-              <w:t>הפעולה נכשלת</w:t>
-            </w:r>
-          </w:p>
-        </w:tc>
-        <w:tc>
-          <w:tcPr>
-            <w:tcW w:w="2765" w:type="dxa"/>
-          </w:tcPr>
-          <w:p>
-            <w:pPr>
-              <w:jc w:val="center"/>
-              <w:rPr>
-                <w:rFonts w:cs="David"/>
-                <w:rtl/>
-              </w:rPr>
-            </w:pPr>
-            <w:r>
-              <w:rPr>
-                <w:rFonts w:cs="David"/>
-                <w:rtl/>
-              </w:rPr>
-              <w:t>המשתמש לא מזוהה כמנויי</w:t>
-            </w:r>
-          </w:p>
-        </w:tc>
-        <w:tc>
-          <w:tcPr>
-            <w:tcW w:w="2766" w:type="dxa"/>
-          </w:tcPr>
-          <w:p>
-            <w:pPr>
-              <w:jc w:val="center"/>
-              <w:rPr>
-                <w:rFonts w:cs="David"/>
-                <w:rtl/>
-              </w:rPr>
-            </w:pPr>
-            <w:r>
-              <w:rPr>
-                <w:rFonts w:cs="David"/>
-              </w:rPr>
-              <w:t>sad</w:t>
-            </w:r>
-          </w:p>
-        </w:tc>
-      </w:tr>
-      <w:tr>
-        <w:tc>
-          <w:tcPr>
-            <w:tcW w:w="2765" w:type="dxa"/>
-          </w:tcPr>
-          <w:p>
-            <w:pPr>
-              <w:jc w:val="center"/>
-              <w:rPr>
-                <w:rFonts w:cs="David"/>
-                <w:rtl/>
-              </w:rPr>
-            </w:pPr>
-            <w:r>
-              <w:rPr>
-                <w:rFonts w:cs="David"/>
-                <w:rtl/>
-              </w:rPr>
+              <w:lastRenderedPageBreak/>
               <w:t>הפעולה נכשלת</w:t>
             </w:r>
           </w:p>
@@ -18185,140 +17181,140 @@
         <w:rPr>
           <w:rtl/>
         </w:rPr>
+        <w:tab/>
+      </w:r>
+      <w:r>
+        <w:rPr>
+          <w:color w:val="FF0000"/>
+          <w:rtl/>
+        </w:rPr>
+        <w:t>הסרת מוצר</w:t>
+      </w:r>
+    </w:p>
+    <w:p>
+      <w:pPr>
+        <w:ind w:left="720"/>
+        <w:rPr>
+          <w:rtl/>
+        </w:rPr>
+      </w:pPr>
+      <w:r>
+        <w:rPr>
+          <w:b/>
+          <w:bCs/>
+          <w:rtl/>
+        </w:rPr>
+        <w:t>שחקן:</w:t>
+      </w:r>
+      <w:r>
+        <w:rPr>
+          <w:rtl/>
+        </w:rPr>
+        <w:t xml:space="preserve"> משתמש</w:t>
+      </w:r>
+    </w:p>
+    <w:p>
+      <w:pPr>
+        <w:ind w:left="720"/>
+        <w:rPr>
+          <w:rtl/>
+        </w:rPr>
+      </w:pPr>
+      <w:r>
+        <w:rPr>
+          <w:b/>
+          <w:bCs/>
+          <w:rtl/>
+        </w:rPr>
+        <w:t>פרמטרים:</w:t>
+      </w:r>
+      <w:r>
+        <w:rPr>
+          <w:rtl/>
+        </w:rPr>
+        <w:t xml:space="preserve"> מזהה מוצר</w:t>
+      </w:r>
+    </w:p>
+    <w:p>
+      <w:pPr>
+        <w:ind w:left="720"/>
+        <w:rPr>
+          <w:rtl/>
+        </w:rPr>
+      </w:pPr>
+      <w:r>
+        <w:rPr>
+          <w:b/>
+          <w:bCs/>
+          <w:rtl/>
+        </w:rPr>
+        <w:t>תנאי קדם:</w:t>
+      </w:r>
+      <w:r>
+        <w:rPr>
+          <w:rtl/>
+        </w:rPr>
+        <w:t xml:space="preserve"> המשתמש חייב להיות מנוי מחובר למערכת שמוגדר כבעל החנות הרלוונטית, המוצר קיים במלאי החנות.</w:t>
+      </w:r>
+    </w:p>
+    <w:p>
+      <w:pPr>
+        <w:ind w:left="720"/>
+        <w:rPr>
+          <w:rtl/>
+        </w:rPr>
+      </w:pPr>
+      <w:r>
+        <w:rPr>
+          <w:b/>
+          <w:bCs/>
+          <w:rtl/>
+        </w:rPr>
+        <w:t>תנאי סיום:</w:t>
+      </w:r>
+      <w:r>
+        <w:rPr>
+          <w:rtl/>
+        </w:rPr>
+        <w:t xml:space="preserve"> המוצר לא קיים במלאי החנות והמשתמש קיבל הודעה שהמוצר הוסר.</w:t>
+      </w:r>
+    </w:p>
+    <w:p>
+      <w:pPr>
+        <w:ind w:left="720"/>
+        <w:rPr>
+          <w:rtl/>
+        </w:rPr>
+      </w:pPr>
+      <w:r>
+        <w:rPr>
+          <w:b/>
+          <w:bCs/>
+          <w:rtl/>
+        </w:rPr>
+        <w:t>תרחישים עיקריים:</w:t>
+      </w:r>
+      <w:r>
+        <w:rPr>
+          <w:rtl/>
+        </w:rPr>
+        <w:t xml:space="preserve"> המערכת הסירה את המוצר ממלאי החנות</w:t>
+      </w:r>
+    </w:p>
+    <w:p>
+      <w:pPr>
+        <w:ind w:left="720"/>
+        <w:rPr>
+          <w:rtl/>
+        </w:rPr>
+      </w:pPr>
+      <w:r>
+        <w:rPr>
+          <w:b/>
+          <w:bCs/>
+          <w:rtl/>
+        </w:rPr>
         <w:lastRenderedPageBreak/>
-        <w:tab/>
-      </w:r>
-      <w:r>
-        <w:rPr>
-          <w:color w:val="FF0000"/>
-          <w:rtl/>
-        </w:rPr>
-        <w:t>הסרת מוצר</w:t>
-      </w:r>
-    </w:p>
-    <w:p>
-      <w:pPr>
-        <w:ind w:left="720"/>
-        <w:rPr>
-          <w:rtl/>
-        </w:rPr>
-      </w:pPr>
-      <w:r>
-        <w:rPr>
-          <w:b/>
-          <w:bCs/>
-          <w:rtl/>
-        </w:rPr>
-        <w:t>שחקן:</w:t>
-      </w:r>
-      <w:r>
-        <w:rPr>
-          <w:rtl/>
-        </w:rPr>
-        <w:t xml:space="preserve"> משתמש</w:t>
-      </w:r>
-    </w:p>
-    <w:p>
-      <w:pPr>
-        <w:ind w:left="720"/>
-        <w:rPr>
-          <w:rtl/>
-        </w:rPr>
-      </w:pPr>
-      <w:r>
-        <w:rPr>
-          <w:b/>
-          <w:bCs/>
-          <w:rtl/>
-        </w:rPr>
-        <w:t>פרמטרים:</w:t>
-      </w:r>
-      <w:r>
-        <w:rPr>
-          <w:rtl/>
-        </w:rPr>
-        <w:t xml:space="preserve"> מזהה מוצר</w:t>
-      </w:r>
-    </w:p>
-    <w:p>
-      <w:pPr>
-        <w:ind w:left="720"/>
-        <w:rPr>
-          <w:rtl/>
-        </w:rPr>
-      </w:pPr>
-      <w:r>
-        <w:rPr>
-          <w:b/>
-          <w:bCs/>
-          <w:rtl/>
-        </w:rPr>
-        <w:t>תנאי קדם:</w:t>
-      </w:r>
-      <w:r>
-        <w:rPr>
-          <w:rtl/>
-        </w:rPr>
-        <w:t xml:space="preserve"> המשתמש חייב להיות מנוי מחובר למערכת שמוגדר כבעל החנות הרלוונטית, המוצר קיים במלאי החנות.</w:t>
-      </w:r>
-    </w:p>
-    <w:p>
-      <w:pPr>
-        <w:ind w:left="720"/>
-        <w:rPr>
-          <w:rtl/>
-        </w:rPr>
-      </w:pPr>
-      <w:r>
-        <w:rPr>
-          <w:b/>
-          <w:bCs/>
-          <w:rtl/>
-        </w:rPr>
-        <w:t>תנאי סיום:</w:t>
-      </w:r>
-      <w:r>
-        <w:rPr>
-          <w:rtl/>
-        </w:rPr>
-        <w:t xml:space="preserve"> המוצר לא קיים במלאי החנות והמשתמש קיבל הודעה שהמוצר הוסר.</w:t>
-      </w:r>
-    </w:p>
-    <w:p>
-      <w:pPr>
-        <w:ind w:left="720"/>
-        <w:rPr>
-          <w:rtl/>
-        </w:rPr>
-      </w:pPr>
-      <w:r>
-        <w:rPr>
-          <w:b/>
-          <w:bCs/>
-          <w:rtl/>
-        </w:rPr>
-        <w:t>תרחישים עיקריים:</w:t>
-      </w:r>
-      <w:r>
-        <w:rPr>
-          <w:rtl/>
-        </w:rPr>
-        <w:t xml:space="preserve"> המערכת הסירה את המוצר ממלאי החנות</w:t>
-      </w:r>
-    </w:p>
-    <w:p>
-      <w:pPr>
-        <w:ind w:left="720"/>
-        <w:rPr>
-          <w:rtl/>
-        </w:rPr>
-      </w:pPr>
-      <w:r>
-        <w:rPr>
-          <w:b/>
-          <w:bCs/>
-          <w:rtl/>
-        </w:rPr>
         <w:t>תרחישים חלופיים:</w:t>
       </w:r>
       <w:r>
@@ -19232,177 +18228,177 @@
           <w:rFonts w:hint="cs"/>
           <w:rtl/>
         </w:rPr>
+        <w:t>2.4.2</w:t>
+      </w:r>
+      <w:r>
+        <w:rPr>
+          <w:rtl/>
+        </w:rPr>
+        <w:t xml:space="preserve"> שינוי סוגי וכללי (מדיניות) קניה והנחה של חנות</w:t>
+      </w:r>
+      <w:r>
+        <w:t>:</w:t>
+      </w:r>
+    </w:p>
+    <w:p>
+      <w:pPr>
+        <w:rPr>
+          <w:rtl/>
+        </w:rPr>
+      </w:pPr>
+      <w:r>
+        <w:rPr>
+          <w:rtl/>
+        </w:rPr>
+        <w:tab/>
+      </w:r>
+    </w:p>
+    <w:p>
+      <w:pPr>
+        <w:ind w:firstLine="720"/>
+        <w:rPr>
+          <w:color w:val="FF0000"/>
+          <w:rtl/>
+        </w:rPr>
+      </w:pPr>
+      <w:r>
+        <w:rPr>
+          <w:color w:val="FF0000"/>
+          <w:rtl/>
+        </w:rPr>
+        <w:t>הגדרת סוגי הרכישה וההנחה בחנות \ עבור מוצרים בחנות</w:t>
+      </w:r>
+    </w:p>
+    <w:p>
+      <w:pPr>
+        <w:ind w:left="720"/>
+        <w:rPr>
+          <w:rtl/>
+        </w:rPr>
+      </w:pPr>
+      <w:r>
+        <w:rPr>
+          <w:b/>
+          <w:bCs/>
+          <w:rtl/>
+        </w:rPr>
+        <w:t>שחקן</w:t>
+      </w:r>
+      <w:r>
+        <w:rPr>
+          <w:rtl/>
+        </w:rPr>
+        <w:t>: משתמש</w:t>
+      </w:r>
+    </w:p>
+    <w:p>
+      <w:pPr>
+        <w:ind w:left="720"/>
+        <w:rPr>
+          <w:rtl/>
+        </w:rPr>
+      </w:pPr>
+      <w:r>
+        <w:rPr>
+          <w:b/>
+          <w:bCs/>
+          <w:rtl/>
+        </w:rPr>
+        <w:t>פרמטרים:</w:t>
+      </w:r>
+      <w:r>
+        <w:rPr>
+          <w:rtl/>
+        </w:rPr>
+        <w:t xml:space="preserve"> מזהה של המוצרים\ כל החנות , מדיניות הקניה , ההנחה.</w:t>
+      </w:r>
+    </w:p>
+    <w:p>
+      <w:pPr>
+        <w:ind w:left="720"/>
+        <w:rPr>
+          <w:rtl/>
+        </w:rPr>
+      </w:pPr>
+      <w:r>
+        <w:rPr>
+          <w:b/>
+          <w:bCs/>
+          <w:rtl/>
+        </w:rPr>
+        <w:t>תנאי</w:t>
+      </w:r>
+      <w:r>
+        <w:rPr>
+          <w:rtl/>
+        </w:rPr>
+        <w:t xml:space="preserve"> </w:t>
+      </w:r>
+      <w:r>
+        <w:rPr>
+          <w:b/>
+          <w:bCs/>
+          <w:rtl/>
+        </w:rPr>
+        <w:t>קדם:</w:t>
+      </w:r>
+      <w:r>
+        <w:rPr>
+          <w:rtl/>
+        </w:rPr>
+        <w:t xml:space="preserve"> המשתמש חייב להיות מנוי מחובר למערכת שמוגדר כבעל החנות הרלוונטית.</w:t>
+      </w:r>
+    </w:p>
+    <w:p>
+      <w:pPr>
+        <w:ind w:left="720"/>
+        <w:rPr>
+          <w:rtl/>
+        </w:rPr>
+      </w:pPr>
+      <w:r>
+        <w:rPr>
+          <w:b/>
+          <w:bCs/>
+          <w:rtl/>
+        </w:rPr>
+        <w:t>תנאי</w:t>
+      </w:r>
+      <w:r>
+        <w:rPr>
+          <w:rtl/>
+        </w:rPr>
+        <w:t xml:space="preserve"> </w:t>
+      </w:r>
+      <w:r>
+        <w:rPr>
+          <w:b/>
+          <w:bCs/>
+          <w:rtl/>
+        </w:rPr>
+        <w:t>סיום:</w:t>
+      </w:r>
+      <w:r>
+        <w:rPr>
+          <w:rtl/>
+        </w:rPr>
+        <w:t xml:space="preserve"> המדיניות וההנחה עודכנו בחנות \ במוצרים הרלוונטיים. </w:t>
+      </w:r>
+    </w:p>
+    <w:p>
+      <w:pPr>
+        <w:ind w:left="720"/>
+        <w:rPr>
+          <w:rtl/>
+        </w:rPr>
+      </w:pPr>
+      <w:r>
+        <w:rPr>
+          <w:b/>
+          <w:bCs/>
+          <w:rtl/>
+        </w:rPr>
         <w:lastRenderedPageBreak/>
-        <w:t>2.4.2</w:t>
-      </w:r>
-      <w:r>
-        <w:rPr>
-          <w:rtl/>
-        </w:rPr>
-        <w:t xml:space="preserve"> שינוי סוגי וכללי (מדיניות) קניה והנחה של חנות</w:t>
-      </w:r>
-      <w:r>
-        <w:t>:</w:t>
-      </w:r>
-    </w:p>
-    <w:p>
-      <w:pPr>
-        <w:rPr>
-          <w:rtl/>
-        </w:rPr>
-      </w:pPr>
-      <w:r>
-        <w:rPr>
-          <w:rtl/>
-        </w:rPr>
-        <w:tab/>
-      </w:r>
-    </w:p>
-    <w:p>
-      <w:pPr>
-        <w:ind w:firstLine="720"/>
-        <w:rPr>
-          <w:color w:val="FF0000"/>
-          <w:rtl/>
-        </w:rPr>
-      </w:pPr>
-      <w:r>
-        <w:rPr>
-          <w:color w:val="FF0000"/>
-          <w:rtl/>
-        </w:rPr>
-        <w:t>הגדרת סוגי הרכישה וההנחה בחנות \ עבור מוצרים בחנות</w:t>
-      </w:r>
-    </w:p>
-    <w:p>
-      <w:pPr>
-        <w:ind w:left="720"/>
-        <w:rPr>
-          <w:rtl/>
-        </w:rPr>
-      </w:pPr>
-      <w:r>
-        <w:rPr>
-          <w:b/>
-          <w:bCs/>
-          <w:rtl/>
-        </w:rPr>
-        <w:t>שחקן</w:t>
-      </w:r>
-      <w:r>
-        <w:rPr>
-          <w:rtl/>
-        </w:rPr>
-        <w:t>: משתמש</w:t>
-      </w:r>
-    </w:p>
-    <w:p>
-      <w:pPr>
-        <w:ind w:left="720"/>
-        <w:rPr>
-          <w:rtl/>
-        </w:rPr>
-      </w:pPr>
-      <w:r>
-        <w:rPr>
-          <w:b/>
-          <w:bCs/>
-          <w:rtl/>
-        </w:rPr>
-        <w:t>פרמטרים:</w:t>
-      </w:r>
-      <w:r>
-        <w:rPr>
-          <w:rtl/>
-        </w:rPr>
-        <w:t xml:space="preserve"> מזהה של המוצרים\ כל החנות , מדיניות הקניה , ההנחה.</w:t>
-      </w:r>
-    </w:p>
-    <w:p>
-      <w:pPr>
-        <w:ind w:left="720"/>
-        <w:rPr>
-          <w:rtl/>
-        </w:rPr>
-      </w:pPr>
-      <w:r>
-        <w:rPr>
-          <w:b/>
-          <w:bCs/>
-          <w:rtl/>
-        </w:rPr>
-        <w:t>תנאי</w:t>
-      </w:r>
-      <w:r>
-        <w:rPr>
-          <w:rtl/>
-        </w:rPr>
-        <w:t xml:space="preserve"> </w:t>
-      </w:r>
-      <w:r>
-        <w:rPr>
-          <w:b/>
-          <w:bCs/>
-          <w:rtl/>
-        </w:rPr>
-        <w:t>קדם:</w:t>
-      </w:r>
-      <w:r>
-        <w:rPr>
-          <w:rtl/>
-        </w:rPr>
-        <w:t xml:space="preserve"> המשתמש חייב להיות מנוי מחובר למערכת שמוגדר כבעל החנות הרלוונטית.</w:t>
-      </w:r>
-    </w:p>
-    <w:p>
-      <w:pPr>
-        <w:ind w:left="720"/>
-        <w:rPr>
-          <w:rtl/>
-        </w:rPr>
-      </w:pPr>
-      <w:r>
-        <w:rPr>
-          <w:b/>
-          <w:bCs/>
-          <w:rtl/>
-        </w:rPr>
-        <w:t>תנאי</w:t>
-      </w:r>
-      <w:r>
-        <w:rPr>
-          <w:rtl/>
-        </w:rPr>
-        <w:t xml:space="preserve"> </w:t>
-      </w:r>
-      <w:r>
-        <w:rPr>
-          <w:b/>
-          <w:bCs/>
-          <w:rtl/>
-        </w:rPr>
-        <w:t>סיום:</w:t>
-      </w:r>
-      <w:r>
-        <w:rPr>
-          <w:rtl/>
-        </w:rPr>
-        <w:t xml:space="preserve"> המדיניות וההנחה עודכנו בחנות \ במוצרים הרלוונטיים. </w:t>
-      </w:r>
-    </w:p>
-    <w:p>
-      <w:pPr>
-        <w:ind w:left="720"/>
-        <w:rPr>
-          <w:rtl/>
-        </w:rPr>
-      </w:pPr>
-      <w:r>
-        <w:rPr>
-          <w:b/>
-          <w:bCs/>
-          <w:rtl/>
-        </w:rPr>
         <w:t>תרחישים</w:t>
       </w:r>
       <w:r>
@@ -20012,175 +19008,175 @@
           <w:color w:val="FF0000"/>
           <w:rtl/>
         </w:rPr>
+        <w:t>עריכת סוגי הרכישה וההנחה בחנות \ עבור מוצרים בחנות</w:t>
+      </w:r>
+    </w:p>
+    <w:p>
+      <w:pPr>
+        <w:ind w:left="720"/>
+        <w:rPr>
+          <w:rtl/>
+        </w:rPr>
+      </w:pPr>
+      <w:r>
+        <w:rPr>
+          <w:b/>
+          <w:bCs/>
+          <w:rtl/>
+        </w:rPr>
+        <w:t>שחקן</w:t>
+      </w:r>
+      <w:r>
+        <w:rPr>
+          <w:rtl/>
+        </w:rPr>
+        <w:t>: משתמש</w:t>
+      </w:r>
+    </w:p>
+    <w:p>
+      <w:pPr>
+        <w:ind w:left="720"/>
+        <w:rPr>
+          <w:rtl/>
+        </w:rPr>
+      </w:pPr>
+      <w:r>
+        <w:rPr>
+          <w:b/>
+          <w:bCs/>
+          <w:rtl/>
+        </w:rPr>
+        <w:t>פרמטרים:</w:t>
+      </w:r>
+      <w:r>
+        <w:rPr>
+          <w:rtl/>
+        </w:rPr>
+        <w:t xml:space="preserve"> מזהה של המוצרים\ כל החנות , מדיניות הקניה , ההנחה.</w:t>
+      </w:r>
+    </w:p>
+    <w:p>
+      <w:pPr>
+        <w:ind w:left="720"/>
+        <w:rPr>
+          <w:rtl/>
+        </w:rPr>
+      </w:pPr>
+      <w:r>
+        <w:rPr>
+          <w:b/>
+          <w:bCs/>
+          <w:rtl/>
+        </w:rPr>
+        <w:t>תנאי</w:t>
+      </w:r>
+      <w:r>
+        <w:rPr>
+          <w:rtl/>
+        </w:rPr>
+        <w:t xml:space="preserve"> </w:t>
+      </w:r>
+      <w:r>
+        <w:rPr>
+          <w:b/>
+          <w:bCs/>
+          <w:rtl/>
+        </w:rPr>
+        <w:t>קדם:</w:t>
+      </w:r>
+      <w:r>
+        <w:rPr>
+          <w:rtl/>
+        </w:rPr>
+        <w:t xml:space="preserve"> המשתמש חייב להיות מנוי מחובר למערכת שמוגדר כבעל החנות הרלוונטית. קיימת מדיניות רכישה והנחה .</w:t>
+      </w:r>
+    </w:p>
+    <w:p>
+      <w:pPr>
+        <w:ind w:left="720"/>
+        <w:rPr>
+          <w:rtl/>
+        </w:rPr>
+      </w:pPr>
+      <w:r>
+        <w:rPr>
+          <w:b/>
+          <w:bCs/>
+          <w:rtl/>
+        </w:rPr>
+        <w:t>תנאי</w:t>
+      </w:r>
+      <w:r>
+        <w:rPr>
+          <w:rtl/>
+        </w:rPr>
+        <w:t xml:space="preserve"> </w:t>
+      </w:r>
+      <w:r>
+        <w:rPr>
+          <w:b/>
+          <w:bCs/>
+          <w:rtl/>
+        </w:rPr>
+        <w:t>סיום:</w:t>
+      </w:r>
+      <w:r>
+        <w:rPr>
+          <w:rtl/>
+        </w:rPr>
+        <w:t xml:space="preserve"> המדיניות וההנחה עודכנו בחנות \ במוצרים הרלוונטיים. </w:t>
+      </w:r>
+    </w:p>
+    <w:p>
+      <w:pPr>
+        <w:ind w:left="720"/>
+        <w:rPr>
+          <w:rtl/>
+        </w:rPr>
+      </w:pPr>
+      <w:r>
+        <w:rPr>
+          <w:b/>
+          <w:bCs/>
+          <w:rtl/>
+        </w:rPr>
+        <w:t>תרחישים</w:t>
+      </w:r>
+      <w:r>
+        <w:rPr>
+          <w:rtl/>
+        </w:rPr>
+        <w:t xml:space="preserve"> </w:t>
+      </w:r>
+      <w:r>
+        <w:rPr>
+          <w:b/>
+          <w:bCs/>
+          <w:rtl/>
+        </w:rPr>
+        <w:t>עיקריים:</w:t>
+      </w:r>
+      <w:r>
+        <w:rPr>
+          <w:rtl/>
+        </w:rPr>
+        <w:t xml:space="preserve"> המערכת שינתה את מדיניות קניה והנחה לחנות\ למוצרים הרלוונטיים בחנות.</w:t>
+      </w:r>
+    </w:p>
+    <w:p>
+      <w:pPr>
+        <w:ind w:left="720"/>
+        <w:rPr>
+          <w:rtl/>
+        </w:rPr>
+      </w:pPr>
+      <w:r>
+        <w:rPr>
+          <w:b/>
+          <w:bCs/>
+          <w:rtl/>
+        </w:rPr>
         <w:lastRenderedPageBreak/>
-        <w:t>עריכת סוגי הרכישה וההנחה בחנות \ עבור מוצרים בחנות</w:t>
-      </w:r>
-    </w:p>
-    <w:p>
-      <w:pPr>
-        <w:ind w:left="720"/>
-        <w:rPr>
-          <w:rtl/>
-        </w:rPr>
-      </w:pPr>
-      <w:r>
-        <w:rPr>
-          <w:b/>
-          <w:bCs/>
-          <w:rtl/>
-        </w:rPr>
-        <w:t>שחקן</w:t>
-      </w:r>
-      <w:r>
-        <w:rPr>
-          <w:rtl/>
-        </w:rPr>
-        <w:t>: משתמש</w:t>
-      </w:r>
-    </w:p>
-    <w:p>
-      <w:pPr>
-        <w:ind w:left="720"/>
-        <w:rPr>
-          <w:rtl/>
-        </w:rPr>
-      </w:pPr>
-      <w:r>
-        <w:rPr>
-          <w:b/>
-          <w:bCs/>
-          <w:rtl/>
-        </w:rPr>
-        <w:t>פרמטרים:</w:t>
-      </w:r>
-      <w:r>
-        <w:rPr>
-          <w:rtl/>
-        </w:rPr>
-        <w:t xml:space="preserve"> מזהה של המוצרים\ כל החנות , מדיניות הקניה , ההנחה.</w:t>
-      </w:r>
-    </w:p>
-    <w:p>
-      <w:pPr>
-        <w:ind w:left="720"/>
-        <w:rPr>
-          <w:rtl/>
-        </w:rPr>
-      </w:pPr>
-      <w:r>
-        <w:rPr>
-          <w:b/>
-          <w:bCs/>
-          <w:rtl/>
-        </w:rPr>
-        <w:t>תנאי</w:t>
-      </w:r>
-      <w:r>
-        <w:rPr>
-          <w:rtl/>
-        </w:rPr>
-        <w:t xml:space="preserve"> </w:t>
-      </w:r>
-      <w:r>
-        <w:rPr>
-          <w:b/>
-          <w:bCs/>
-          <w:rtl/>
-        </w:rPr>
-        <w:t>קדם:</w:t>
-      </w:r>
-      <w:r>
-        <w:rPr>
-          <w:rtl/>
-        </w:rPr>
-        <w:t xml:space="preserve"> המשתמש חייב להיות מנוי מחובר למערכת שמוגדר כבעל החנות הרלוונטית. קיימת מדיניות רכישה והנחה .</w:t>
-      </w:r>
-    </w:p>
-    <w:p>
-      <w:pPr>
-        <w:ind w:left="720"/>
-        <w:rPr>
-          <w:rtl/>
-        </w:rPr>
-      </w:pPr>
-      <w:r>
-        <w:rPr>
-          <w:b/>
-          <w:bCs/>
-          <w:rtl/>
-        </w:rPr>
-        <w:t>תנאי</w:t>
-      </w:r>
-      <w:r>
-        <w:rPr>
-          <w:rtl/>
-        </w:rPr>
-        <w:t xml:space="preserve"> </w:t>
-      </w:r>
-      <w:r>
-        <w:rPr>
-          <w:b/>
-          <w:bCs/>
-          <w:rtl/>
-        </w:rPr>
-        <w:t>סיום:</w:t>
-      </w:r>
-      <w:r>
-        <w:rPr>
-          <w:rtl/>
-        </w:rPr>
-        <w:t xml:space="preserve"> המדיניות וההנחה עודכנו בחנות \ במוצרים הרלוונטיים. </w:t>
-      </w:r>
-    </w:p>
-    <w:p>
-      <w:pPr>
-        <w:ind w:left="720"/>
-        <w:rPr>
-          <w:rtl/>
-        </w:rPr>
-      </w:pPr>
-      <w:r>
-        <w:rPr>
-          <w:b/>
-          <w:bCs/>
-          <w:rtl/>
-        </w:rPr>
-        <w:t>תרחישים</w:t>
-      </w:r>
-      <w:r>
-        <w:rPr>
-          <w:rtl/>
-        </w:rPr>
-        <w:t xml:space="preserve"> </w:t>
-      </w:r>
-      <w:r>
-        <w:rPr>
-          <w:b/>
-          <w:bCs/>
-          <w:rtl/>
-        </w:rPr>
-        <w:t>עיקריים:</w:t>
-      </w:r>
-      <w:r>
-        <w:rPr>
-          <w:rtl/>
-        </w:rPr>
-        <w:t xml:space="preserve"> המערכת שינתה את מדיניות קניה והנחה לחנות\ למוצרים הרלוונטיים בחנות.</w:t>
-      </w:r>
-    </w:p>
-    <w:p>
-      <w:pPr>
-        <w:ind w:left="720"/>
-        <w:rPr>
-          <w:rtl/>
-        </w:rPr>
-      </w:pPr>
-      <w:r>
-        <w:rPr>
-          <w:b/>
-          <w:bCs/>
-          <w:rtl/>
-        </w:rPr>
         <w:t>תרחישים חלופיים:</w:t>
       </w:r>
       <w:r>
@@ -20766,195 +19762,195 @@
         <w:rPr>
           <w:rtl/>
         </w:rPr>
+        <w:t xml:space="preserve">   </w:t>
+      </w:r>
+      <w:r>
+        <w:rPr>
+          <w:rFonts w:hint="cs"/>
+          <w:rtl/>
+        </w:rPr>
+        <w:t>2.</w:t>
+      </w:r>
+      <w:r>
+        <w:rPr>
+          <w:rtl/>
+        </w:rPr>
+        <w:t xml:space="preserve">4.4 </w:t>
+      </w:r>
+      <w:r>
+        <w:rPr>
+          <w:color w:val="FF0000"/>
+          <w:rtl/>
+        </w:rPr>
+        <w:t>מינוי בעל-חנות</w:t>
+      </w:r>
+    </w:p>
+    <w:p>
+      <w:pPr>
+        <w:ind w:left="720"/>
+        <w:rPr>
+          <w:rtl/>
+        </w:rPr>
+      </w:pPr>
+      <w:r>
+        <w:rPr>
+          <w:b/>
+          <w:bCs/>
+          <w:rtl/>
+        </w:rPr>
+        <w:t>שחקן</w:t>
+      </w:r>
+      <w:r>
+        <w:rPr>
+          <w:rtl/>
+        </w:rPr>
+        <w:t>: משתמש</w:t>
+      </w:r>
+    </w:p>
+    <w:p>
+      <w:pPr>
+        <w:ind w:left="720"/>
+        <w:rPr>
+          <w:rtl/>
+        </w:rPr>
+      </w:pPr>
+      <w:r>
+        <w:rPr>
+          <w:b/>
+          <w:bCs/>
+          <w:rtl/>
+        </w:rPr>
+        <w:t>פרמטרים:</w:t>
+      </w:r>
+      <w:r>
+        <w:rPr>
+          <w:rtl/>
+        </w:rPr>
+        <w:t xml:space="preserve"> מזהה של בעל החנות החדש.</w:t>
+      </w:r>
+    </w:p>
+    <w:p>
+      <w:pPr>
+        <w:ind w:left="720"/>
+        <w:rPr>
+          <w:rtl/>
+        </w:rPr>
+      </w:pPr>
+      <w:r>
+        <w:rPr>
+          <w:b/>
+          <w:bCs/>
+          <w:rtl/>
+        </w:rPr>
+        <w:t>תנאי</w:t>
+      </w:r>
+      <w:r>
+        <w:rPr>
+          <w:rtl/>
+        </w:rPr>
+        <w:t xml:space="preserve"> </w:t>
+      </w:r>
+      <w:r>
+        <w:rPr>
+          <w:b/>
+          <w:bCs/>
+          <w:rtl/>
+        </w:rPr>
+        <w:t>קדם:</w:t>
+      </w:r>
+      <w:r>
+        <w:rPr>
+          <w:rtl/>
+        </w:rPr>
+        <w:t xml:space="preserve"> המשתמש חייב להיות מנוי מחובר למערכת שמוגדר כבעל החנות הרלוונטית. בעל החנות החדש חייב להיות מנוי במערכת שאינו כבר בעלים של החנות הרלוונטית.</w:t>
+      </w:r>
+    </w:p>
+    <w:p>
+      <w:pPr>
+        <w:ind w:left="720"/>
+        <w:rPr>
+          <w:rtl/>
+        </w:rPr>
+      </w:pPr>
+      <w:r>
+        <w:rPr>
+          <w:b/>
+          <w:bCs/>
+          <w:rtl/>
+        </w:rPr>
+        <w:t>תנאי</w:t>
+      </w:r>
+      <w:r>
+        <w:rPr>
+          <w:rtl/>
+        </w:rPr>
+        <w:t xml:space="preserve"> </w:t>
+      </w:r>
+      <w:r>
+        <w:rPr>
+          <w:b/>
+          <w:bCs/>
+          <w:rtl/>
+        </w:rPr>
+        <w:t>סיום:</w:t>
+      </w:r>
+      <w:r>
+        <w:rPr>
+          <w:rtl/>
+        </w:rPr>
+        <w:t xml:space="preserve">  המנוי הוגדר להיות בעל חנות חדש בחנות הרלוונטית עם כל הזכויות שיש לבעל חנות.</w:t>
+      </w:r>
+    </w:p>
+    <w:p>
+      <w:pPr>
+        <w:ind w:left="720"/>
+        <w:rPr>
+          <w:rtl/>
+        </w:rPr>
+      </w:pPr>
+      <w:r>
+        <w:rPr>
+          <w:b/>
+          <w:bCs/>
+          <w:rtl/>
+        </w:rPr>
+        <w:t>תרחישים</w:t>
+      </w:r>
+      <w:r>
+        <w:rPr>
+          <w:rtl/>
+        </w:rPr>
+        <w:t xml:space="preserve"> </w:t>
+      </w:r>
+      <w:r>
+        <w:rPr>
+          <w:b/>
+          <w:bCs/>
+          <w:rtl/>
+        </w:rPr>
+        <w:t>עיקריים:</w:t>
+      </w:r>
+      <w:r>
+        <w:rPr>
+          <w:rtl/>
+        </w:rPr>
+        <w:t xml:space="preserve"> המערכת הוסיפה בעל חנות חדש לחנות הרלוונטית</w:t>
+      </w:r>
+    </w:p>
+    <w:p>
+      <w:pPr>
+        <w:ind w:left="720"/>
+        <w:rPr>
+          <w:rtl/>
+        </w:rPr>
+      </w:pPr>
+      <w:r>
+        <w:rPr>
+          <w:b/>
+          <w:bCs/>
+          <w:rtl/>
+        </w:rPr>
         <w:lastRenderedPageBreak/>
-        <w:t xml:space="preserve">   </w:t>
-      </w:r>
-      <w:r>
-        <w:rPr>
-          <w:rFonts w:hint="cs"/>
-          <w:rtl/>
-        </w:rPr>
-        <w:t>2.</w:t>
-      </w:r>
-      <w:r>
-        <w:rPr>
-          <w:rtl/>
-        </w:rPr>
-        <w:t xml:space="preserve">4.4 </w:t>
-      </w:r>
-      <w:r>
-        <w:rPr>
-          <w:color w:val="FF0000"/>
-          <w:rtl/>
-        </w:rPr>
-        <w:t>מינוי בעל-חנות</w:t>
-      </w:r>
-    </w:p>
-    <w:p>
-      <w:pPr>
-        <w:ind w:left="720"/>
-        <w:rPr>
-          <w:rtl/>
-        </w:rPr>
-      </w:pPr>
-      <w:r>
-        <w:rPr>
-          <w:b/>
-          <w:bCs/>
-          <w:rtl/>
-        </w:rPr>
-        <w:t>שחקן</w:t>
-      </w:r>
-      <w:r>
-        <w:rPr>
-          <w:rtl/>
-        </w:rPr>
-        <w:t>: משתמש</w:t>
-      </w:r>
-    </w:p>
-    <w:p>
-      <w:pPr>
-        <w:ind w:left="720"/>
-        <w:rPr>
-          <w:rtl/>
-        </w:rPr>
-      </w:pPr>
-      <w:r>
-        <w:rPr>
-          <w:b/>
-          <w:bCs/>
-          <w:rtl/>
-        </w:rPr>
-        <w:t>פרמטרים:</w:t>
-      </w:r>
-      <w:r>
-        <w:rPr>
-          <w:rtl/>
-        </w:rPr>
-        <w:t xml:space="preserve"> מזהה של בעל החנות החדש.</w:t>
-      </w:r>
-    </w:p>
-    <w:p>
-      <w:pPr>
-        <w:ind w:left="720"/>
-        <w:rPr>
-          <w:rtl/>
-        </w:rPr>
-      </w:pPr>
-      <w:r>
-        <w:rPr>
-          <w:b/>
-          <w:bCs/>
-          <w:rtl/>
-        </w:rPr>
-        <w:t>תנאי</w:t>
-      </w:r>
-      <w:r>
-        <w:rPr>
-          <w:rtl/>
-        </w:rPr>
-        <w:t xml:space="preserve"> </w:t>
-      </w:r>
-      <w:r>
-        <w:rPr>
-          <w:b/>
-          <w:bCs/>
-          <w:rtl/>
-        </w:rPr>
-        <w:t>קדם:</w:t>
-      </w:r>
-      <w:r>
-        <w:rPr>
-          <w:rtl/>
-        </w:rPr>
-        <w:t xml:space="preserve"> המשתמש חייב להיות מנוי מחובר למערכת שמוגדר כבעל החנות הרלוונטית. בעל החנות החדש חייב להיות מנוי במערכת שאינו כבר בעלים של החנות הרלוונטית.</w:t>
-      </w:r>
-    </w:p>
-    <w:p>
-      <w:pPr>
-        <w:ind w:left="720"/>
-        <w:rPr>
-          <w:rtl/>
-        </w:rPr>
-      </w:pPr>
-      <w:r>
-        <w:rPr>
-          <w:b/>
-          <w:bCs/>
-          <w:rtl/>
-        </w:rPr>
-        <w:t>תנאי</w:t>
-      </w:r>
-      <w:r>
-        <w:rPr>
-          <w:rtl/>
-        </w:rPr>
-        <w:t xml:space="preserve"> </w:t>
-      </w:r>
-      <w:r>
-        <w:rPr>
-          <w:b/>
-          <w:bCs/>
-          <w:rtl/>
-        </w:rPr>
-        <w:t>סיום:</w:t>
-      </w:r>
-      <w:r>
-        <w:rPr>
-          <w:rtl/>
-        </w:rPr>
-        <w:t xml:space="preserve">  המנוי הוגדר להיות בעל חנות חדש בחנות הרלוונטית עם כל הזכויות שיש לבעל חנות.</w:t>
-      </w:r>
-    </w:p>
-    <w:p>
-      <w:pPr>
-        <w:ind w:left="720"/>
-        <w:rPr>
-          <w:rtl/>
-        </w:rPr>
-      </w:pPr>
-      <w:r>
-        <w:rPr>
-          <w:b/>
-          <w:bCs/>
-          <w:rtl/>
-        </w:rPr>
-        <w:t>תרחישים</w:t>
-      </w:r>
-      <w:r>
-        <w:rPr>
-          <w:rtl/>
-        </w:rPr>
-        <w:t xml:space="preserve"> </w:t>
-      </w:r>
-      <w:r>
-        <w:rPr>
-          <w:b/>
-          <w:bCs/>
-          <w:rtl/>
-        </w:rPr>
-        <w:t>עיקריים:</w:t>
-      </w:r>
-      <w:r>
-        <w:rPr>
-          <w:rtl/>
-        </w:rPr>
-        <w:t xml:space="preserve"> המערכת הוסיפה בעל חנות חדש לחנות הרלוונטית</w:t>
-      </w:r>
-    </w:p>
-    <w:p>
-      <w:pPr>
-        <w:ind w:left="720"/>
-        <w:rPr>
-          <w:rtl/>
-        </w:rPr>
-      </w:pPr>
-      <w:r>
-        <w:rPr>
-          <w:b/>
-          <w:bCs/>
-          <w:rtl/>
-        </w:rPr>
         <w:t>תרחישים חלופיים:</w:t>
       </w:r>
       <w:r>
@@ -21642,7 +20638,6 @@
           <w:bCs/>
           <w:rtl/>
         </w:rPr>
-        <w:lastRenderedPageBreak/>
         <w:t>תרחישי קבלה:</w:t>
       </w:r>
     </w:p>
@@ -21990,7 +20985,15 @@
                 <w:rFonts w:cs="David"/>
                 <w:rtl/>
               </w:rPr>
-              <w:t>המנוי לא  הוגדר  שוב להיות מנהל חנות נוסף  ונשלחה הודעת שגיאה</w:t>
+              <w:t xml:space="preserve">המנוי לא  הוגדר  שוב להיות מנהל חנות </w:t>
+            </w:r>
+            <w:r>
+              <w:rPr>
+                <w:rFonts w:cs="David"/>
+                <w:rtl/>
+              </w:rPr>
+              <w:lastRenderedPageBreak/>
+              <w:t>נוסף  ונשלחה הודעת שגיאה</w:t>
             </w:r>
           </w:p>
         </w:tc>
@@ -22015,6 +21018,7 @@
                 <w:b/>
                 <w:bCs/>
               </w:rPr>
+              <w:lastRenderedPageBreak/>
               <w:t>Bad</w:t>
             </w:r>
           </w:p>
@@ -22219,7 +21223,6 @@
         <w:rPr>
           <w:rtl/>
         </w:rPr>
-        <w:lastRenderedPageBreak/>
         <w:t xml:space="preserve">   </w:t>
       </w:r>
       <w:r>
@@ -22418,6 +21421,7 @@
           <w:bCs/>
           <w:rtl/>
         </w:rPr>
+        <w:lastRenderedPageBreak/>
         <w:t>תרחישים חלופיים:</w:t>
       </w:r>
       <w:r>
@@ -22985,7 +21989,6 @@
           <w:rFonts w:hint="cs"/>
           <w:rtl/>
         </w:rPr>
-        <w:lastRenderedPageBreak/>
         <w:t>2.</w:t>
       </w:r>
       <w:r>
@@ -23161,6 +22164,7 @@
         <w:rPr>
           <w:rtl/>
         </w:rPr>
+        <w:lastRenderedPageBreak/>
         <w:t xml:space="preserve">המערכת מחפשת את החנות עם </w:t>
       </w:r>
       <w:proofErr w:type="spellStart"/>
@@ -23844,7 +22848,6 @@
         <w:rPr>
           <w:rtl/>
         </w:rPr>
-        <w:lastRenderedPageBreak/>
         <w:t xml:space="preserve"> </w:t>
       </w:r>
       <w:r>
@@ -24065,6 +23068,7 @@
         <w:rPr>
           <w:rtl/>
         </w:rPr>
+        <w:lastRenderedPageBreak/>
         <w:t>המערכת בודקת את ההרשה של המשתמש בחנות הספציפית.</w:t>
       </w:r>
     </w:p>
@@ -31589,6 +30593,95 @@
     </w:lvl>
   </w:abstractNum>
   <w:abstractNum w:abstractNumId="40" w15:restartNumberingAfterBreak="0">
+    <w:nsid w:val="71161828"/>
+    <w:multiLevelType w:val="hybridMultilevel"/>
+    <w:tmpl w:val="6DEEC106"/>
+    <w:lvl w:ilvl="0" w:tplc="14C8AC46">
+      <w:start w:val="1"/>
+      <w:numFmt w:val="decimal"/>
+      <w:lvlText w:val="%1."/>
+      <w:lvlJc w:val="left"/>
+      <w:pPr>
+        <w:ind w:left="720" w:hanging="360"/>
+      </w:pPr>
+      <w:rPr>
+        <w:rFonts w:hint="default"/>
+      </w:rPr>
+    </w:lvl>
+    <w:lvl w:ilvl="1" w:tplc="04090019" w:tentative="1">
+      <w:start w:val="1"/>
+      <w:numFmt w:val="lowerLetter"/>
+      <w:lvlText w:val="%2."/>
+      <w:lvlJc w:val="left"/>
+      <w:pPr>
+        <w:ind w:left="1440" w:hanging="360"/>
+      </w:pPr>
+    </w:lvl>
+    <w:lvl w:ilvl="2" w:tplc="0409001B" w:tentative="1">
+      <w:start w:val="1"/>
+      <w:numFmt w:val="lowerRoman"/>
+      <w:lvlText w:val="%3."/>
+      <w:lvlJc w:val="right"/>
+      <w:pPr>
+        <w:ind w:left="2160" w:hanging="180"/>
+      </w:pPr>
+    </w:lvl>
+    <w:lvl w:ilvl="3" w:tplc="0409000F" w:tentative="1">
+      <w:start w:val="1"/>
+      <w:numFmt w:val="decimal"/>
+      <w:lvlText w:val="%4."/>
+      <w:lvlJc w:val="left"/>
+      <w:pPr>
+        <w:ind w:left="2880" w:hanging="360"/>
+      </w:pPr>
+    </w:lvl>
+    <w:lvl w:ilvl="4" w:tplc="04090019" w:tentative="1">
+      <w:start w:val="1"/>
+      <w:numFmt w:val="lowerLetter"/>
+      <w:lvlText w:val="%5."/>
+      <w:lvlJc w:val="left"/>
+      <w:pPr>
+        <w:ind w:left="3600" w:hanging="360"/>
+      </w:pPr>
+    </w:lvl>
+    <w:lvl w:ilvl="5" w:tplc="0409001B" w:tentative="1">
+      <w:start w:val="1"/>
+      <w:numFmt w:val="lowerRoman"/>
+      <w:lvlText w:val="%6."/>
+      <w:lvlJc w:val="right"/>
+      <w:pPr>
+        <w:ind w:left="4320" w:hanging="180"/>
+      </w:pPr>
+    </w:lvl>
+    <w:lvl w:ilvl="6" w:tplc="0409000F" w:tentative="1">
+      <w:start w:val="1"/>
+      <w:numFmt w:val="decimal"/>
+      <w:lvlText w:val="%7."/>
+      <w:lvlJc w:val="left"/>
+      <w:pPr>
+        <w:ind w:left="5040" w:hanging="360"/>
+      </w:pPr>
+    </w:lvl>
+    <w:lvl w:ilvl="7" w:tplc="04090019" w:tentative="1">
+      <w:start w:val="1"/>
+      <w:numFmt w:val="lowerLetter"/>
+      <w:lvlText w:val="%8."/>
+      <w:lvlJc w:val="left"/>
+      <w:pPr>
+        <w:ind w:left="5760" w:hanging="360"/>
+      </w:pPr>
+    </w:lvl>
+    <w:lvl w:ilvl="8" w:tplc="0409001B" w:tentative="1">
+      <w:start w:val="1"/>
+      <w:numFmt w:val="lowerRoman"/>
+      <w:lvlText w:val="%9."/>
+      <w:lvlJc w:val="right"/>
+      <w:pPr>
+        <w:ind w:left="6480" w:hanging="180"/>
+      </w:pPr>
+    </w:lvl>
+  </w:abstractNum>
+  <w:abstractNum w:abstractNumId="41" w15:restartNumberingAfterBreak="0">
     <w:nsid w:val="76AE31FA"/>
     <w:multiLevelType w:val="hybridMultilevel"/>
     <w:tmpl w:val="B8927000"/>
@@ -31677,7 +30770,7 @@
       </w:pPr>
     </w:lvl>
   </w:abstractNum>
-  <w:abstractNum w:abstractNumId="41" w15:restartNumberingAfterBreak="0">
+  <w:abstractNum w:abstractNumId="42" w15:restartNumberingAfterBreak="0">
     <w:nsid w:val="770140FB"/>
     <w:multiLevelType w:val="hybridMultilevel"/>
     <w:tmpl w:val="817273AA"/>
@@ -31763,7 +30856,7 @@
       </w:pPr>
     </w:lvl>
   </w:abstractNum>
-  <w:abstractNum w:abstractNumId="42" w15:restartNumberingAfterBreak="0">
+  <w:abstractNum w:abstractNumId="43" w15:restartNumberingAfterBreak="0">
     <w:nsid w:val="77722BF3"/>
     <w:multiLevelType w:val="hybridMultilevel"/>
     <w:tmpl w:val="817273AA"/>
@@ -31892,7 +30985,7 @@
     <w:abstractNumId w:val="9"/>
   </w:num>
   <w:num w:numId="15" w16cid:durableId="1621642596">
-    <w:abstractNumId w:val="40"/>
+    <w:abstractNumId w:val="41"/>
   </w:num>
   <w:num w:numId="16" w16cid:durableId="930117294">
     <w:abstractNumId w:val="28"/>
@@ -31907,7 +31000,7 @@
     <w:abstractNumId w:val="37"/>
   </w:num>
   <w:num w:numId="20" w16cid:durableId="789473958">
-    <w:abstractNumId w:val="42"/>
+    <w:abstractNumId w:val="43"/>
   </w:num>
   <w:num w:numId="21" w16cid:durableId="612829649">
     <w:abstractNumId w:val="21"/>
@@ -31931,7 +31024,7 @@
     <w:abstractNumId w:val="3"/>
   </w:num>
   <w:num w:numId="28" w16cid:durableId="716926938">
-    <w:abstractNumId w:val="42"/>
+    <w:abstractNumId w:val="43"/>
     <w:lvlOverride w:ilvl="0">
       <w:startOverride w:val="1"/>
     </w:lvlOverride>
@@ -31964,7 +31057,7 @@
     <w:abstractNumId w:val="36"/>
   </w:num>
   <w:num w:numId="30" w16cid:durableId="600262104">
-    <w:abstractNumId w:val="41"/>
+    <w:abstractNumId w:val="42"/>
   </w:num>
   <w:num w:numId="31" w16cid:durableId="716007379">
     <w:abstractNumId w:val="35"/>
@@ -32007,6 +31100,9 @@
   </w:num>
   <w:num w:numId="44" w16cid:durableId="1424061261">
     <w:abstractNumId w:val="33"/>
+  </w:num>
+  <w:num w:numId="45" w16cid:durableId="14581751">
+    <w:abstractNumId w:val="40"/>
   </w:num>
 </w:numbering>
 </file>
@@ -32410,7 +31506,7 @@
   <w:style w:type="paragraph" w:default="1" w:styleId="a">
     <w:name w:val="Normal"/>
     <w:qFormat/>
-    <w:rsid w:val="00AC38FB"/>
+    <w:rsid w:val="0009391E"/>
     <w:rPr>
       <w:rFonts w:ascii="David" w:hAnsi="David"/>
     </w:rPr>

</xml_diff>

<commit_message>
#5 edited use-cases like example
</commit_message>
<xml_diff>
--- a/Version0.docx
+++ b/Version0.docx
@@ -10746,7 +10746,6 @@
     <w:p>
       <w:pPr>
         <w:rPr>
-          <w:rFonts w:hint="cs"/>
           <w:b/>
           <w:bCs/>
           <w:color w:val="ED7D31" w:themeColor="accent2"/>
@@ -10763,6 +10762,17 @@
           <w:rtl/>
         </w:rPr>
         <w:t>קבלת מידע על חנות בשוק והמוצרים בחנות</w:t>
+      </w:r>
+      <w:r>
+        <w:rPr>
+          <w:rFonts w:hint="cs"/>
+          <w:b/>
+          <w:bCs/>
+          <w:color w:val="ED7D31" w:themeColor="accent2"/>
+          <w:u w:val="single"/>
+          <w:rtl/>
+        </w:rPr>
+        <w:t xml:space="preserve"> </w:t>
       </w:r>
     </w:p>
     <w:p>
@@ -11645,7 +11655,6 @@
     <w:p>
       <w:pPr>
         <w:rPr>
-          <w:rFonts w:hint="cs"/>
           <w:b/>
           <w:bCs/>
         </w:rPr>

</xml_diff>